<commit_message>
<Feature, Art> Boss 4, Tombs
Started Ova boss (sperm and egg).
Added nightmare art.
Updated ghoulmother art.
Added player art.
Fixed issue where instantly returning to home wouldn't return to rest
state.
Fixed bug where shotgun skill 4 had no seek target if there are no
enemies.
Boss sections now register as enemies.
Removed slice attack.
Completing temples now increments the temple counter.
When all temples explored player is taken to tomb to fight boss.
When boss fight is won, player is taken to new environment.
Fixed bug where echoes would try to generate when there are no valid
positions.
Updated temple behaviour to have more varied enemies.
Improved shot accuracy calculation, now has a tendancy to shoot
centrally rather than evenly spread.
Fixed bug where disabling an enhanced button wouldn't cause it to
deselect.
</commit_message>
<xml_diff>
--- a/Story/Beyond The Veil.docx
+++ b/Story/Beyond The Veil.docx
@@ -379,557 +379,557 @@
         </w:rPr>
         <w:t>The Gate of Ahn</w:t>
       </w:r>
+      <w:r>
+        <w:rPr>
+          <w:rFonts w:hint="default"/>
+          <w:lang w:val="en-GB"/>
+        </w:rPr>
+        <w:t>a</w:t>
+      </w:r>
+      <w:r>
+        <w:rPr>
+          <w:rFonts w:hint="default"/>
+        </w:rPr>
+        <w:t xml:space="preserve"> and the Dominion of Apathy</w:t>
+      </w:r>
+    </w:p>
+    <w:p>
+      <w:pPr>
+        <w:rPr>
+          <w:rFonts w:hint="default"/>
+        </w:rPr>
+      </w:pPr>
+    </w:p>
+    <w:p>
+      <w:pPr>
+        <w:rPr>
+          <w:rFonts w:hint="default"/>
+        </w:rPr>
+      </w:pPr>
+      <w:r>
+        <w:rPr>
+          <w:rFonts w:hint="default"/>
+        </w:rPr>
+        <w:t>"Surely you can feel it as I do. The winds are changing, Wanderer. I can hear the gods whispering in my ear, telling me we will succeed. We will find a new life when the gods return, a peaceful one, amongst the mountains, or the lakes- wherever you desire. I will be with you forever I promise. I will be the life I promised you, after all you have done it is the least I can offer you. My eternal vigil will finally be over, and my duty fulfilled. The gods will return my people to me, and we will be content forever."</w:t>
+      </w:r>
+    </w:p>
+    <w:p>
+      <w:pPr>
+        <w:rPr>
+          <w:rFonts w:hint="default"/>
+        </w:rPr>
+      </w:pPr>
+    </w:p>
+    <w:p>
+      <w:pPr>
+        <w:pStyle w:val="4"/>
+        <w:rPr>
+          <w:rFonts w:hint="default"/>
+        </w:rPr>
+      </w:pPr>
+      <w:r>
+        <w:rPr>
+          <w:rFonts w:hint="default"/>
+        </w:rPr>
+        <w:t xml:space="preserve">The Gate of </w:t>
+      </w:r>
+      <w:r>
+        <w:rPr>
+          <w:rFonts w:hint="default"/>
+          <w:lang w:val="en-GB"/>
+        </w:rPr>
+        <w:t>Coropthynos</w:t>
+      </w:r>
+      <w:r>
+        <w:rPr>
+          <w:rFonts w:hint="default"/>
+        </w:rPr>
+        <w:t xml:space="preserve"> and the Dominion of Madness</w:t>
+      </w:r>
+    </w:p>
+    <w:p>
+      <w:pPr>
+        <w:rPr>
+          <w:rFonts w:hint="default"/>
+        </w:rPr>
+      </w:pPr>
+    </w:p>
+    <w:p>
+      <w:pPr>
+        <w:rPr>
+          <w:rFonts w:hint="default"/>
+        </w:rPr>
+      </w:pPr>
+      <w:r>
+        <w:rPr>
+          <w:rFonts w:hint="default"/>
+        </w:rPr>
+        <w:t xml:space="preserve">I have come to realise the truth of this world, and of my life. There is no hidden truth, no saving breath that will bring us back from the beyond. The Necromancer would not accept it, and therein lies the root of her madness. I pity her, and know her struggle. I do not know where she will go, or what she will do. I do not think she will ever become who she lost all those years ago. In some ways it is better that she be mad, that her mind falter and reason desert her, for there is no recourse for action in this world. The suns will fade and shrink, and the land will freeze beneath the starless skies, and all the beasts upon the earth will cower together for warmth as they breath the final breaths of this world. </w:t>
+      </w:r>
+    </w:p>
+    <w:p>
+      <w:pPr>
+        <w:rPr>
+          <w:rFonts w:hint="default"/>
+        </w:rPr>
+      </w:pPr>
+    </w:p>
+    <w:p>
+      <w:pPr>
+        <w:rPr>
+          <w:rFonts w:hint="default"/>
+        </w:rPr>
+      </w:pPr>
+      <w:r>
+        <w:rPr>
+          <w:rFonts w:hint="default"/>
+        </w:rPr>
+        <w:t xml:space="preserve">The gods are dead, or have abandoned their post. The vaults of their tombs are empty, their souls dispersed into the air, and the ingenuity of man has failed. It is a sad truth, a truth impossible to bear and yet it is the only truth. It is a truth that resonates me and fills my lungs with relief as it bears down on my body. The angel of my dreams, my angel, is gone. She died long ago, before I came here. I cannot say I remember, but I know. I know I was there with her at the end, and like all things that must go to dust, I know she was not ready to say goodbye. She believed we would meet again beyond the veil, she believed it because she had to believe it. Because it was the only thing that would ease the truth of her passing, we knew that nothing could be done for either of us. I am not sure if I believed that we would meet again, but the lie was so sweet. We used the lie to spend our last times in peace and not fear. To pretend to eachother as if we were going on a long journey was far easier than to emit a final farewell. </w:t>
+      </w:r>
+    </w:p>
+    <w:p>
+      <w:pPr>
+        <w:rPr>
+          <w:rFonts w:hint="default"/>
+        </w:rPr>
+      </w:pPr>
+    </w:p>
+    <w:p>
+      <w:pPr>
+        <w:rPr>
+          <w:rFonts w:hint="default"/>
+        </w:rPr>
+      </w:pPr>
+      <w:r>
+        <w:rPr>
+          <w:rFonts w:hint="default"/>
+        </w:rPr>
+        <w:t>The Necromancer did the same, but her plight was different, it is one that has destroyed her. Where I have suffered loss, she has suffered the destruction of her home, her world, and her people. She forfeited her life for the belief that one day she could cleanse the world of corruption because she wanted to believe it could return and in doing so, that she could return. It is the same with all that lives, to believe that dark days preceed the light. It is that belief that gives us life. And we all choose to believe.</w:t>
+      </w:r>
+    </w:p>
+    <w:p>
+      <w:r>
+        <w:br w:type="textWrapping"/>
+      </w:r>
+    </w:p>
+    <w:p>
+      <w:r>
+        <w:br w:type="page"/>
+      </w:r>
+    </w:p>
+    <w:p>
+      <w:pPr>
+        <w:pStyle w:val="2"/>
+        <w:rPr>
+          <w:rFonts w:hint="default"/>
+        </w:rPr>
+      </w:pPr>
+      <w:r>
+        <w:rPr>
+          <w:lang w:val="en-GB"/>
+        </w:rPr>
+        <w:t>The Wanderer</w:t>
+      </w:r>
+      <w:r>
+        <w:rPr>
+          <w:rFonts w:hint="default"/>
+          <w:lang w:val="en-GB"/>
+        </w:rPr>
+        <w:t>’s Tale</w:t>
+      </w:r>
+    </w:p>
+    <w:p>
+      <w:pPr>
+        <w:pStyle w:val="4"/>
+        <w:rPr>
+          <w:rFonts w:hint="default"/>
+        </w:rPr>
+      </w:pPr>
+      <w:r>
+        <w:rPr>
+          <w:rFonts w:hint="default"/>
+          <w:lang w:val="en-GB"/>
+        </w:rPr>
+        <w:t>The Forest of Whispers</w:t>
+      </w:r>
+    </w:p>
+    <w:p>
+      <w:pPr>
+        <w:pStyle w:val="5"/>
+        <w:rPr>
+          <w:rFonts w:hint="default"/>
+          <w:lang w:val="en-GB"/>
+        </w:rPr>
+      </w:pPr>
+      <w:r>
+        <w:rPr>
+          <w:rFonts w:hint="default"/>
+          <w:lang w:val="en-GB"/>
+        </w:rPr>
+        <w:t>Journal</w:t>
+      </w:r>
+    </w:p>
+    <w:p>
+      <w:pPr>
+        <w:rPr>
+          <w:rFonts w:hint="default"/>
+        </w:rPr>
+      </w:pPr>
+      <w:r>
+        <w:rPr>
+          <w:rFonts w:hint="default"/>
+        </w:rPr>
+        <w:t>If there was any doubt that I have come to a desolate world, it is gone now. It is all as the Necromancer described. This place is a living nightmare. Even the dry ground seemingly threatens to swallow me up, to partake of my body and slake its thirst with my blood. There are others here, some I have seen, others are just voices on the wind. They walk aimlessly like lost souls in an ancient purgatory. Even the familiar is alien, the sky is deep red, coloured by the light of three suns. At night the skies glitter with the light of a hundred unknown constellations. Despite the dry ground and still air, this place is not devoid of life. The cooing of unseen birds and the churr of miniature insects fills the air in the day. What they eat I am not confident, the few plants I have seen are mostly parched and dry, whilst the few that are not bristle with thorns to protect their small fruit. The wind carries the braying sounds of unknown animals, and the stench of rot, undeniably from others who have passed this way.</w:t>
+      </w:r>
+    </w:p>
+    <w:p>
+      <w:pPr>
+        <w:rPr>
+          <w:rFonts w:hint="default"/>
+        </w:rPr>
+      </w:pPr>
+    </w:p>
+    <w:p>
+      <w:pPr>
+        <w:rPr>
+          <w:rFonts w:hint="default"/>
+        </w:rPr>
+      </w:pPr>
+      <w:r>
+        <w:rPr>
+          <w:rFonts w:hint="default"/>
+        </w:rPr>
+        <w:t>I have found myself plagued by my memories, or rather, the absence of them. When I awoke in the darkness with the Necromancer it was as if I had been born again, like a slate wiped clean. Slowly now it comes back, incoherent fragments flash before my eyes, but nothing of any use. My muscles have memory, and my instincts remain sharp, but nothing else has stayed with me.</w:t>
+      </w:r>
+    </w:p>
+    <w:p>
+      <w:pPr>
+        <w:rPr>
+          <w:rFonts w:hint="default"/>
+        </w:rPr>
+      </w:pPr>
+    </w:p>
+    <w:p>
+      <w:pPr>
+        <w:rPr>
+          <w:rFonts w:hint="default"/>
+        </w:rPr>
+      </w:pPr>
+      <w:r>
+        <w:rPr>
+          <w:rFonts w:hint="default"/>
+        </w:rPr>
+        <w:t>I do remember trees- a thick canopy of green where the sunlight streaks down onto the floor below. I remember the feel of warmth on my skin, not the stifling heat I feel here, but a fulfilling warmth. Here though there are no living trees, no protective boughs, only dead roots and withered stumps. The water is tainted, potable only to the skeletal things that live here. There is a curse here, one that threatens to bring me to my knees with every staggered breath. It weighs upon my will, begging me to give in to darkness. I utter a prayer under my breath to ward the voices away, but the Necromancer was right, there are no gods listening here.</w:t>
+      </w:r>
+    </w:p>
+    <w:p>
+      <w:pPr>
+        <w:rPr>
+          <w:rFonts w:hint="default"/>
+        </w:rPr>
+      </w:pPr>
+    </w:p>
+    <w:p>
+      <w:pPr>
+        <w:rPr>
+          <w:rFonts w:hint="default"/>
+        </w:rPr>
+      </w:pPr>
+      <w:r>
+        <w:rPr>
+          <w:rFonts w:hint="default"/>
+        </w:rPr>
+        <w:t>I do not think it is coincidence that I find myself in these wild lands. There is something from my past that I do not want to remember. The memory is like a cloud in my mind, growing larger and devouring all it touches. It is a constant burden to me. When I try to ignore it I find myself unable, but if try to recall the memory it shrinks back from me, retreating into my subconscious. I don't know if I am alive. Is this my hell, or is this a reality I do not want to face.</w:t>
+      </w:r>
+    </w:p>
+    <w:p>
+      <w:pPr>
+        <w:rPr>
+          <w:rFonts w:hint="default"/>
+        </w:rPr>
+      </w:pPr>
+    </w:p>
+    <w:p>
+      <w:pPr>
+        <w:rPr>
+          <w:rFonts w:hint="default"/>
+        </w:rPr>
+      </w:pPr>
+      <w:r>
+        <w:rPr>
+          <w:rFonts w:hint="default"/>
+        </w:rPr>
+        <w:t>As I write this the cloud in my mind grows still, roiling and crackling with fury as it turns into a storm eager to break. This world truly is maddening. The air is thin somehow, like a fine veil set upon the world. A veil so thin that the living and the dead have become one. The others out there, the dead and the dying, will not listen to me. They will not listen to my offers of help, using their weapons to speak instead of their voices. The malice in their eyes disguises the sadness in their soul. It is as if they want to die, but they cannot do it themselves and they do not know why. If that is the way it must be in this world, then that is the way it shall be. I am not sure if I share the Necromancer's faith, but if this world can be saved then it will be done however it must be.</w:t>
+      </w:r>
+    </w:p>
+    <w:p>
+      <w:pPr>
+        <w:rPr>
+          <w:rFonts w:hint="default"/>
+        </w:rPr>
+      </w:pPr>
+    </w:p>
+    <w:p>
+      <w:pPr>
+        <w:pStyle w:val="5"/>
+        <w:rPr>
+          <w:rFonts w:hint="default"/>
+          <w:lang w:val="en-GB"/>
+        </w:rPr>
+      </w:pPr>
+      <w:r>
+        <w:rPr>
+          <w:rFonts w:hint="default"/>
+          <w:lang w:val="en-GB"/>
+        </w:rPr>
+        <w:t>Dreams</w:t>
+      </w:r>
+    </w:p>
+    <w:p>
+      <w:pPr>
+        <w:rPr>
+          <w:rFonts w:hint="default"/>
+        </w:rPr>
+      </w:pPr>
+      <w:r>
+        <w:rPr>
+          <w:rFonts w:hint="default"/>
+        </w:rPr>
+        <w:t>At night I dream of a pale angel, dressed in white with an odd look upon her closed lips. Usually I see her sleeping, though sometimes she opens her eyes, and in those moments I have fleeting memories of a happier time. But when I wake the memories are gone, and she is as mysterious to me as the foreign earth I walk upon.</w:t>
+      </w:r>
+    </w:p>
+    <w:p>
+      <w:pPr>
+        <w:pStyle w:val="4"/>
+        <w:rPr>
+          <w:rFonts w:hint="default"/>
+        </w:rPr>
+      </w:pPr>
+      <w:r>
+        <w:rPr>
+          <w:rFonts w:hint="default"/>
+          <w:lang w:val="en-GB"/>
+        </w:rPr>
+        <w:t>The Shattered Peaks</w:t>
+      </w:r>
+    </w:p>
+    <w:p>
+      <w:pPr>
+        <w:pStyle w:val="5"/>
+        <w:rPr>
+          <w:rFonts w:hint="default"/>
+          <w:lang w:val="en-GB"/>
+        </w:rPr>
+      </w:pPr>
+      <w:r>
+        <w:rPr>
+          <w:rFonts w:hint="default"/>
+          <w:lang w:val="en-GB"/>
+        </w:rPr>
+        <w:t>Journal</w:t>
+      </w:r>
+    </w:p>
+    <w:p>
+      <w:pPr>
+        <w:rPr>
+          <w:rFonts w:hint="default"/>
+        </w:rPr>
+      </w:pPr>
+      <w:r>
+        <w:rPr>
+          <w:rFonts w:hint="default"/>
+        </w:rPr>
+        <w:t>The Necromancer was not honest with me, so I cannot trust her. To find the path to one gate was burdensome enough, but now with four more ahead of me, I am not sure if I will be able to go on. I can feel things in the great wilderness ahead, ancient things that rest amongst the dead wastes of civilisation. When I came through the gate I did not expect to come here. Where before the gently rolling hills were littered with the stumps of dead trees, here the ground is sharp and steep- rising high above to mountain peaks and deep below to the abyssal floor.</w:t>
+      </w:r>
+    </w:p>
+    <w:p>
+      <w:pPr>
+        <w:rPr>
+          <w:rFonts w:hint="default"/>
+        </w:rPr>
+      </w:pPr>
+    </w:p>
+    <w:p>
+      <w:pPr>
+        <w:rPr>
+          <w:rFonts w:hint="default"/>
+        </w:rPr>
+      </w:pPr>
+      <w:r>
+        <w:rPr>
+          <w:rFonts w:hint="default"/>
+        </w:rPr>
+        <w:t>The storm in my mind grows stronger with every moment of my waking hours. I hear it in the howl of the winds over the mountain passes, and in the hollow thunder of loose rocks tumbling to the valley floor deep below. It threatens its primordial power to release whatever terrible thing I am struggling to forget. In my dreams the storm abates, no less threatening, but somehow smaller. The angel wordlessly promises to keep it at bay, so that I may sleep in as much peace as possible. If only she were with my in my waking hours, for as soon as I wake the storm returns to it's full strength, battering at the walls of my will, desperately trying to bring them down.</w:t>
+      </w:r>
+    </w:p>
+    <w:p>
+      <w:pPr>
+        <w:rPr>
+          <w:rFonts w:hint="default"/>
+        </w:rPr>
+      </w:pPr>
+    </w:p>
+    <w:p>
+      <w:pPr>
+        <w:rPr>
+          <w:rFonts w:hint="default"/>
+        </w:rPr>
+      </w:pPr>
+      <w:r>
+        <w:rPr>
+          <w:rFonts w:hint="default"/>
+        </w:rPr>
+        <w:t>The ceaseless winds count down my life, one heartbeat at a time. Everything here seethes at me reaching into me with shadowy claws, desperately pulling at the sanity I struggle to maintain. This is why my quest is so dire, if I am to find life, I must keep my mind in check.</w:t>
+      </w:r>
+    </w:p>
+    <w:p>
+      <w:pPr>
+        <w:pStyle w:val="5"/>
+        <w:rPr>
+          <w:rFonts w:hint="default"/>
+          <w:lang w:val="en-GB"/>
+        </w:rPr>
+      </w:pPr>
+      <w:r>
+        <w:rPr>
+          <w:rFonts w:hint="default"/>
+          <w:lang w:val="en-GB"/>
+        </w:rPr>
+        <w:t>Dreams</w:t>
+      </w:r>
+    </w:p>
+    <w:p>
+      <w:pPr>
+        <w:rPr>
+          <w:rFonts w:hint="default"/>
+          <w:lang w:val="en-GB"/>
+        </w:rPr>
+      </w:pPr>
+      <w:r>
+        <w:rPr>
+          <w:rFonts w:hint="default"/>
+        </w:rPr>
+        <w:t>My guardian angel visits me more often as I dream. Now she tries to speak to me, her eyes open wide with fear, and she shouts at me. But her words are muffled, as if she were under water. She screams at me, but I do not know what to do, guilt wells up inside me as I can do nothing but look on as she drowns. I wake in sweat, the nails of my hands digging into the flesh of my palm, and anger boiling inside me. I cannot help her, but she is not real, she is inside me.</w:t>
+      </w:r>
+    </w:p>
+    <w:p>
+      <w:pPr>
+        <w:rPr>
+          <w:rFonts w:hint="default"/>
+        </w:rPr>
+      </w:pPr>
+    </w:p>
+    <w:p>
+      <w:pPr>
+        <w:pStyle w:val="4"/>
+        <w:rPr>
+          <w:rFonts w:hint="default"/>
+          <w:lang w:val="en-GB"/>
+        </w:rPr>
+      </w:pPr>
+      <w:r>
+        <w:rPr>
+          <w:rFonts w:hint="default"/>
+          <w:lang w:val="en-GB"/>
+        </w:rPr>
+        <w:t>The Sea of Salt</w:t>
+      </w:r>
+    </w:p>
+    <w:p>
+      <w:pPr>
+        <w:pStyle w:val="5"/>
+        <w:rPr>
+          <w:rFonts w:hint="default"/>
+          <w:lang w:val="en-GB"/>
+        </w:rPr>
+      </w:pPr>
+      <w:r>
+        <w:rPr>
+          <w:rFonts w:hint="default"/>
+          <w:lang w:val="en-GB"/>
+        </w:rPr>
+        <w:t>Journal</w:t>
+      </w:r>
+    </w:p>
+    <w:p>
+      <w:pPr>
+        <w:rPr>
+          <w:rFonts w:hint="default"/>
+        </w:rPr>
+      </w:pPr>
+      <w:r>
+        <w:rPr>
+          <w:rFonts w:hint="default"/>
+        </w:rPr>
+        <w:t>A new land, as different to the last as before. Endless plains of salt, split by massive cracks, some so large one could throw a rock from one wall with all their strength and still it would not reach the other side. Yet the gate is the same, another smooth stone arch like an inverted V. I understand now, at least a little, why the Necromancer has been keeping secrets from me. Surely I would not have believed her if she had told me about the gods and the essence when I first came here, but now that I have seen the horrors of this world with my own eyes I have no doubt.</w:t>
+      </w:r>
+    </w:p>
+    <w:p>
+      <w:pPr>
+        <w:rPr>
+          <w:rFonts w:hint="default"/>
+        </w:rPr>
+      </w:pPr>
+    </w:p>
+    <w:p>
+      <w:pPr>
+        <w:rPr>
+          <w:rFonts w:hint="default"/>
+        </w:rPr>
+      </w:pPr>
+      <w:r>
+        <w:rPr>
+          <w:rFonts w:hint="default"/>
+        </w:rPr>
+        <w:t xml:space="preserve">I cannot imagine the pain she has been through, to have to watch her entire world fade away before her eyes, helpless to do anything but watch. I feel a similar pain deep inside, when I think about it I find my heart rises to my throat and my breathing comes staggered. I see the face of the angel as if she were before me, and the storm in my mind expands greedily. So I breath deep, I look before me and focus on the things that are real, and it draws back. The storm shrinks and my mind grows clear. I feel my breathing return to normal and I find I cannot recall how the angel looks. I do not understand any of this. </w:t>
+      </w:r>
+    </w:p>
+    <w:p>
+      <w:pPr>
+        <w:pStyle w:val="5"/>
+        <w:rPr>
+          <w:rFonts w:hint="default"/>
+          <w:lang w:val="en-GB"/>
+        </w:rPr>
+      </w:pPr>
+      <w:r>
+        <w:rPr>
+          <w:rFonts w:hint="default"/>
+          <w:lang w:val="en-GB"/>
+        </w:rPr>
+        <w:t>Dreams</w:t>
+      </w:r>
+    </w:p>
+    <w:p>
+      <w:pPr>
+        <w:rPr>
+          <w:rFonts w:hint="default"/>
+        </w:rPr>
+      </w:pPr>
+      <w:r>
+        <w:rPr>
+          <w:rFonts w:hint="default"/>
+        </w:rPr>
+        <w:t>The dreams are more intense now, my angel is more animate then ever, and it is draining me to the core. Some nights she is happy, we sit and talk of half-remembered times, and entertain eachother with our company. But on some nights I cannot bear to be with her. She shouts and yells, kicking and screaming in her dream-prison, then suddenly breaks down in my arms and cries herself to sleep. Though I do not know her face, there is a familiarity when she touches my skin. My mornings are filled with dread. I cannot stand to see the sun, because even on her worst nights, I would rather be dreaming with her, than awake in this midnight world.</w:t>
+      </w:r>
+    </w:p>
+    <w:p>
+      <w:pPr>
+        <w:pStyle w:val="4"/>
+        <w:rPr>
+          <w:rFonts w:hint="default"/>
+          <w:lang w:val="en-GB"/>
+        </w:rPr>
+      </w:pPr>
+      <w:r>
+        <w:rPr>
+          <w:rFonts w:hint="default"/>
+          <w:lang w:val="en-GB"/>
+        </w:rPr>
+        <w:t>The Ruined City</w:t>
+      </w:r>
       <w:bookmarkStart w:id="0" w:name="_GoBack"/>
       <w:bookmarkEnd w:id="0"/>
-      <w:r>
-        <w:rPr>
-          <w:rFonts w:hint="default"/>
-          <w:lang w:val="en-GB"/>
-        </w:rPr>
-        <w:t>a</w:t>
-      </w:r>
-      <w:r>
-        <w:rPr>
-          <w:rFonts w:hint="default"/>
-        </w:rPr>
-        <w:t xml:space="preserve"> and the Dominion of Apathy</w:t>
-      </w:r>
-    </w:p>
-    <w:p>
-      <w:pPr>
-        <w:rPr>
-          <w:rFonts w:hint="default"/>
-        </w:rPr>
-      </w:pPr>
-    </w:p>
-    <w:p>
-      <w:pPr>
-        <w:rPr>
-          <w:rFonts w:hint="default"/>
-        </w:rPr>
-      </w:pPr>
-      <w:r>
-        <w:rPr>
-          <w:rFonts w:hint="default"/>
-        </w:rPr>
-        <w:t>"Surely you can feel it as I do. The winds are changing, Wanderer. I can hear the gods whispering in my ear, telling me we will succeed. We will find a new life when the gods return, a peaceful one, amongst the mountains, or the lakes- wherever you desire. I will be with you forever I promise. I will be the life I promised you, after all you have done it is the least I can offer you. My eternal vigil will finally be over, and my duty fulfilled. The gods will return my people to me, and we will be content forever."</w:t>
-      </w:r>
-    </w:p>
-    <w:p>
-      <w:pPr>
-        <w:rPr>
-          <w:rFonts w:hint="default"/>
-        </w:rPr>
-      </w:pPr>
-    </w:p>
-    <w:p>
-      <w:pPr>
-        <w:pStyle w:val="4"/>
-        <w:rPr>
-          <w:rFonts w:hint="default"/>
-        </w:rPr>
-      </w:pPr>
-      <w:r>
-        <w:rPr>
-          <w:rFonts w:hint="default"/>
-        </w:rPr>
-        <w:t xml:space="preserve">The Gate of </w:t>
-      </w:r>
-      <w:r>
-        <w:rPr>
-          <w:rFonts w:hint="default"/>
-          <w:lang w:val="en-GB"/>
-        </w:rPr>
-        <w:t>Coropthynos</w:t>
-      </w:r>
-      <w:r>
-        <w:rPr>
-          <w:rFonts w:hint="default"/>
-        </w:rPr>
-        <w:t xml:space="preserve"> and the Dominion of Madness</w:t>
-      </w:r>
-    </w:p>
-    <w:p>
-      <w:pPr>
-        <w:rPr>
-          <w:rFonts w:hint="default"/>
-        </w:rPr>
-      </w:pPr>
-    </w:p>
-    <w:p>
-      <w:pPr>
-        <w:rPr>
-          <w:rFonts w:hint="default"/>
-        </w:rPr>
-      </w:pPr>
-      <w:r>
-        <w:rPr>
-          <w:rFonts w:hint="default"/>
-        </w:rPr>
-        <w:t xml:space="preserve">I have come to realise the truth of this world, and of my life. There is no hidden truth, no saving breath that will bring us back from the beyond. The Necromancer would not accept it, and therein lies the root of her madness. I pity her, and know her struggle. I do not know where she will go, or what she will do. I do not think she will ever become who she lost all those years ago. In some ways it is better that she be mad, that her mind falter and reason desert her, for there is no recourse for action in this world. The suns will fade and shrink, and the land will freeze beneath the starless skies, and all the beasts upon the earth will cower together for warmth as they breath the final breaths of this world. </w:t>
-      </w:r>
-    </w:p>
-    <w:p>
-      <w:pPr>
-        <w:rPr>
-          <w:rFonts w:hint="default"/>
-        </w:rPr>
-      </w:pPr>
-    </w:p>
-    <w:p>
-      <w:pPr>
-        <w:rPr>
-          <w:rFonts w:hint="default"/>
-        </w:rPr>
-      </w:pPr>
-      <w:r>
-        <w:rPr>
-          <w:rFonts w:hint="default"/>
-        </w:rPr>
-        <w:t xml:space="preserve">The gods are dead, or have abandoned their post. The vaults of their tombs are empty, their souls dispersed into the air, and the ingenuity of man has failed. It is a sad truth, a truth impossible to bear and yet it is the only truth. It is a truth that resonates me and fills my lungs with relief as it bears down on my body. The angel of my dreams, my angel, is gone. She died long ago, before I came here. I cannot say I remember, but I know. I know I was there with her at the end, and like all things that must go to dust, I know she was not ready to say goodbye. She believed we would meet again beyond the veil, she believed it because she had to believe it. Because it was the only thing that would ease the truth of her passing, we knew that nothing could be done for either of us. I am not sure if I believed that we would meet again, but the lie was so sweet. We used the lie to spend our last times in peace and not fear. To pretend to eachother as if we were going on a long journey was far easier than to emit a final farewell. </w:t>
-      </w:r>
-    </w:p>
-    <w:p>
-      <w:pPr>
-        <w:rPr>
-          <w:rFonts w:hint="default"/>
-        </w:rPr>
-      </w:pPr>
-    </w:p>
-    <w:p>
-      <w:pPr>
-        <w:rPr>
-          <w:rFonts w:hint="default"/>
-        </w:rPr>
-      </w:pPr>
-      <w:r>
-        <w:rPr>
-          <w:rFonts w:hint="default"/>
-        </w:rPr>
-        <w:t>The Necromancer did the same, but her plight was different, it is one that has destroyed her. Where I have suffered loss, she has suffered the destruction of her home, her world, and her people. She forfeited her life for the belief that one day she could cleanse the world of corruption because she wanted to believe it could return and in doing so, that she could return. It is the same with all that lives, to believe that dark days preceed the light. It is that belief that gives us life. And we all choose to believe.</w:t>
-      </w:r>
-    </w:p>
-    <w:p>
-      <w:r>
-        <w:br w:type="textWrapping"/>
-      </w:r>
-    </w:p>
-    <w:p>
-      <w:r>
-        <w:br w:type="page"/>
-      </w:r>
-    </w:p>
-    <w:p>
-      <w:pPr>
-        <w:pStyle w:val="2"/>
-        <w:rPr>
-          <w:rFonts w:hint="default"/>
-        </w:rPr>
-      </w:pPr>
-      <w:r>
-        <w:rPr>
-          <w:lang w:val="en-GB"/>
-        </w:rPr>
-        <w:t>The Wanderer</w:t>
-      </w:r>
-      <w:r>
-        <w:rPr>
-          <w:rFonts w:hint="default"/>
-          <w:lang w:val="en-GB"/>
-        </w:rPr>
-        <w:t>’s Tale</w:t>
-      </w:r>
-    </w:p>
-    <w:p>
-      <w:pPr>
-        <w:pStyle w:val="4"/>
-        <w:rPr>
-          <w:rFonts w:hint="default"/>
-        </w:rPr>
-      </w:pPr>
-      <w:r>
-        <w:rPr>
-          <w:rFonts w:hint="default"/>
-          <w:lang w:val="en-GB"/>
-        </w:rPr>
-        <w:t>The Forest of Whispers</w:t>
-      </w:r>
-    </w:p>
-    <w:p>
-      <w:pPr>
-        <w:pStyle w:val="5"/>
-        <w:rPr>
-          <w:rFonts w:hint="default"/>
-          <w:lang w:val="en-GB"/>
-        </w:rPr>
-      </w:pPr>
-      <w:r>
-        <w:rPr>
-          <w:rFonts w:hint="default"/>
-          <w:lang w:val="en-GB"/>
-        </w:rPr>
-        <w:t>Journal</w:t>
-      </w:r>
-    </w:p>
-    <w:p>
-      <w:pPr>
-        <w:rPr>
-          <w:rFonts w:hint="default"/>
-        </w:rPr>
-      </w:pPr>
-      <w:r>
-        <w:rPr>
-          <w:rFonts w:hint="default"/>
-        </w:rPr>
-        <w:t>If there was any doubt that I have come to a desolate world, it is gone now. It is all as the Necromancer described. This place is a living nightmare. Even the dry ground seemingly threatens to swallow me up, to partake of my body and slake its thirst with my blood. There are others here, some I have seen, others are just voices on the wind. They walk aimlessly like lost souls in an ancient purgatory. Even the familiar is alien, the sky is deep red, coloured by the light of three suns. At night the skies glitter with the light of a hundred unknown constellations. Despite the dry ground and still air, this place is not devoid of life. The cooing of unseen birds and the churr of miniature insects fills the air in the day. What they eat I am not confident, the few plants I have seen are mostly parched and dry, whilst the few that are not bristle with thorns to protect their small fruit. The wind carries the braying sounds of unknown animals, and the stench of rot, undeniably from others who have passed this way.</w:t>
-      </w:r>
-    </w:p>
-    <w:p>
-      <w:pPr>
-        <w:rPr>
-          <w:rFonts w:hint="default"/>
-        </w:rPr>
-      </w:pPr>
-    </w:p>
-    <w:p>
-      <w:pPr>
-        <w:rPr>
-          <w:rFonts w:hint="default"/>
-        </w:rPr>
-      </w:pPr>
-      <w:r>
-        <w:rPr>
-          <w:rFonts w:hint="default"/>
-        </w:rPr>
-        <w:t>I have found myself plagued by my memories, or rather, the absence of them. When I awoke in the darkness with the Necromancer it was as if I had been born again, like a slate wiped clean. Slowly now it comes back, incoherent fragments flash before my eyes, but nothing of any use. My muscles have memory, and my instincts remain sharp, but nothing else has stayed with me.</w:t>
-      </w:r>
-    </w:p>
-    <w:p>
-      <w:pPr>
-        <w:rPr>
-          <w:rFonts w:hint="default"/>
-        </w:rPr>
-      </w:pPr>
-    </w:p>
-    <w:p>
-      <w:pPr>
-        <w:rPr>
-          <w:rFonts w:hint="default"/>
-        </w:rPr>
-      </w:pPr>
-      <w:r>
-        <w:rPr>
-          <w:rFonts w:hint="default"/>
-        </w:rPr>
-        <w:t>I do remember trees- a thick canopy of green where the sunlight streaks down onto the floor below. I remember the feel of warmth on my skin, not the stifling heat I feel here, but a fulfilling warmth. Here though there are no living trees, no protective boughs, only dead roots and withered stumps. The water is tainted, potable only to the skeletal things that live here. There is a curse here, one that threatens to bring me to my knees with every staggered breath. It weighs upon my will, begging me to give in to darkness. I utter a prayer under my breath to ward the voices away, but the Necromancer was right, there are no gods listening here.</w:t>
-      </w:r>
-    </w:p>
-    <w:p>
-      <w:pPr>
-        <w:rPr>
-          <w:rFonts w:hint="default"/>
-        </w:rPr>
-      </w:pPr>
-    </w:p>
-    <w:p>
-      <w:pPr>
-        <w:rPr>
-          <w:rFonts w:hint="default"/>
-        </w:rPr>
-      </w:pPr>
-      <w:r>
-        <w:rPr>
-          <w:rFonts w:hint="default"/>
-        </w:rPr>
-        <w:t>I do not think it is coincidence that I find myself in these wild lands. There is something from my past that I do not want to remember. The memory is like a cloud in my mind, growing larger and devouring all it touches. It is a constant burden to me. When I try to ignore it I find myself unable, but if try to recall the memory it shrinks back from me, retreating into my subconscious. I don't know if I am alive. Is this my hell, or is this a reality I do not want to face.</w:t>
-      </w:r>
-    </w:p>
-    <w:p>
-      <w:pPr>
-        <w:rPr>
-          <w:rFonts w:hint="default"/>
-        </w:rPr>
-      </w:pPr>
-    </w:p>
-    <w:p>
-      <w:pPr>
-        <w:rPr>
-          <w:rFonts w:hint="default"/>
-        </w:rPr>
-      </w:pPr>
-      <w:r>
-        <w:rPr>
-          <w:rFonts w:hint="default"/>
-        </w:rPr>
-        <w:t>As I write this the cloud in my mind grows still, roiling and crackling with fury as it turns into a storm eager to break. This world truly is maddening. The air is thin somehow, like a fine veil set upon the world. A veil so thin that the living and the dead have become one. The others out there, the dead and the dying, will not listen to me. They will not listen to my offers of help, using their weapons to speak instead of their voices. The malice in their eyes disguises the sadness in their soul. It is as if they want to die, but they cannot do it themselves and they do not know why. If that is the way it must be in this world, then that is the way it shall be. I am not sure if I share the Necromancer's faith, but if this world can be saved then it will be done however it must be.</w:t>
-      </w:r>
-    </w:p>
-    <w:p>
-      <w:pPr>
-        <w:rPr>
-          <w:rFonts w:hint="default"/>
-        </w:rPr>
-      </w:pPr>
-    </w:p>
-    <w:p>
-      <w:pPr>
-        <w:pStyle w:val="5"/>
-        <w:rPr>
-          <w:rFonts w:hint="default"/>
-          <w:lang w:val="en-GB"/>
-        </w:rPr>
-      </w:pPr>
-      <w:r>
-        <w:rPr>
-          <w:rFonts w:hint="default"/>
-          <w:lang w:val="en-GB"/>
-        </w:rPr>
-        <w:t>Dreams</w:t>
-      </w:r>
-    </w:p>
-    <w:p>
-      <w:pPr>
-        <w:rPr>
-          <w:rFonts w:hint="default"/>
-        </w:rPr>
-      </w:pPr>
-      <w:r>
-        <w:rPr>
-          <w:rFonts w:hint="default"/>
-        </w:rPr>
-        <w:t>At night I dream of a pale angel, dressed in white with an odd look upon her closed lips. Usually I see her sleeping, though sometimes she opens her eyes, and in those moments I have fleeting memories of a happier time. But when I wake the memories are gone, and she is as mysterious to me as the foreign earth I walk upon.</w:t>
-      </w:r>
-    </w:p>
-    <w:p>
-      <w:pPr>
-        <w:pStyle w:val="4"/>
-        <w:rPr>
-          <w:rFonts w:hint="default"/>
-        </w:rPr>
-      </w:pPr>
-      <w:r>
-        <w:rPr>
-          <w:rFonts w:hint="default"/>
-          <w:lang w:val="en-GB"/>
-        </w:rPr>
-        <w:t>The Shattered Peaks</w:t>
-      </w:r>
-    </w:p>
-    <w:p>
-      <w:pPr>
-        <w:pStyle w:val="5"/>
-        <w:rPr>
-          <w:rFonts w:hint="default"/>
-          <w:lang w:val="en-GB"/>
-        </w:rPr>
-      </w:pPr>
-      <w:r>
-        <w:rPr>
-          <w:rFonts w:hint="default"/>
-          <w:lang w:val="en-GB"/>
-        </w:rPr>
-        <w:t>Journal</w:t>
-      </w:r>
-    </w:p>
-    <w:p>
-      <w:pPr>
-        <w:rPr>
-          <w:rFonts w:hint="default"/>
-        </w:rPr>
-      </w:pPr>
-      <w:r>
-        <w:rPr>
-          <w:rFonts w:hint="default"/>
-        </w:rPr>
-        <w:t>The Necromancer was not honest with me, so I cannot trust her. To find the path to one gate was burdensome enough, but now with four more ahead of me, I am not sure if I will be able to go on. I can feel things in the great wilderness ahead, ancient things that rest amongst the dead wastes of civilisation. When I came through the gate I did not expect to come here. Where before the gently rolling hills were littered with the stumps of dead trees, here the ground is sharp and steep- rising high above to mountain peaks and deep below to the abyssal floor.</w:t>
-      </w:r>
-    </w:p>
-    <w:p>
-      <w:pPr>
-        <w:rPr>
-          <w:rFonts w:hint="default"/>
-        </w:rPr>
-      </w:pPr>
-    </w:p>
-    <w:p>
-      <w:pPr>
-        <w:rPr>
-          <w:rFonts w:hint="default"/>
-        </w:rPr>
-      </w:pPr>
-      <w:r>
-        <w:rPr>
-          <w:rFonts w:hint="default"/>
-        </w:rPr>
-        <w:t>The storm in my mind grows stronger with every moment of my waking hours. I hear it in the howl of the winds over the mountain passes, and in the hollow thunder of loose rocks tumbling to the valley floor deep below. It threatens its primordial power to release whatever terrible thing I am struggling to forget. In my dreams the storm abates, no less threatening, but somehow smaller. The angel wordlessly promises to keep it at bay, so that I may sleep in as much peace as possible. If only she were with my in my waking hours, for as soon as I wake the storm returns to it's full strength, battering at the walls of my will, desperately trying to bring them down.</w:t>
-      </w:r>
-    </w:p>
-    <w:p>
-      <w:pPr>
-        <w:rPr>
-          <w:rFonts w:hint="default"/>
-        </w:rPr>
-      </w:pPr>
-    </w:p>
-    <w:p>
-      <w:pPr>
-        <w:rPr>
-          <w:rFonts w:hint="default"/>
-        </w:rPr>
-      </w:pPr>
-      <w:r>
-        <w:rPr>
-          <w:rFonts w:hint="default"/>
-        </w:rPr>
-        <w:t>The ceaseless winds count down my life, one heartbeat at a time. Everything here seethes at me reaching into me with shadowy claws, desperately pulling at the sanity I struggle to maintain. This is why my quest is so dire, if I am to find life, I must keep my mind in check.</w:t>
-      </w:r>
-    </w:p>
-    <w:p>
-      <w:pPr>
-        <w:pStyle w:val="5"/>
-        <w:rPr>
-          <w:rFonts w:hint="default"/>
-          <w:lang w:val="en-GB"/>
-        </w:rPr>
-      </w:pPr>
-      <w:r>
-        <w:rPr>
-          <w:rFonts w:hint="default"/>
-          <w:lang w:val="en-GB"/>
-        </w:rPr>
-        <w:t>Dreams</w:t>
-      </w:r>
-    </w:p>
-    <w:p>
-      <w:pPr>
-        <w:rPr>
-          <w:rFonts w:hint="default"/>
-          <w:lang w:val="en-GB"/>
-        </w:rPr>
-      </w:pPr>
-      <w:r>
-        <w:rPr>
-          <w:rFonts w:hint="default"/>
-        </w:rPr>
-        <w:t>My guardian angel visits me more often as I dream. Now she tries to speak to me, her eyes open wide with fear, and she shouts at me. But her words are muffled, as if she were under water. She screams at me, but I do not know what to do, guilt wells up inside me as I can do nothing but look on as she drowns. I wake in sweat, the nails of my hands digging into the flesh of my palm, and anger boiling inside me. I cannot help her, but she is not real, she is inside me.</w:t>
-      </w:r>
-    </w:p>
-    <w:p>
-      <w:pPr>
-        <w:rPr>
-          <w:rFonts w:hint="default"/>
-        </w:rPr>
-      </w:pPr>
-    </w:p>
-    <w:p>
-      <w:pPr>
-        <w:pStyle w:val="4"/>
-        <w:rPr>
-          <w:rFonts w:hint="default"/>
-          <w:lang w:val="en-GB"/>
-        </w:rPr>
-      </w:pPr>
-      <w:r>
-        <w:rPr>
-          <w:rFonts w:hint="default"/>
-          <w:lang w:val="en-GB"/>
-        </w:rPr>
-        <w:t>The Sea of Salt</w:t>
-      </w:r>
-    </w:p>
-    <w:p>
-      <w:pPr>
-        <w:pStyle w:val="5"/>
-        <w:rPr>
-          <w:rFonts w:hint="default"/>
-          <w:lang w:val="en-GB"/>
-        </w:rPr>
-      </w:pPr>
-      <w:r>
-        <w:rPr>
-          <w:rFonts w:hint="default"/>
-          <w:lang w:val="en-GB"/>
-        </w:rPr>
-        <w:t>Journal</w:t>
-      </w:r>
-    </w:p>
-    <w:p>
-      <w:pPr>
-        <w:rPr>
-          <w:rFonts w:hint="default"/>
-        </w:rPr>
-      </w:pPr>
-      <w:r>
-        <w:rPr>
-          <w:rFonts w:hint="default"/>
-        </w:rPr>
-        <w:t>A new land, as different to the last as before. Endless plains of salt, split by massive cracks, some so large one could throw a rock from one wall with all their strength and still it would not reach the other side. Yet the gate is the same, another smooth stone arch like an inverted V. I understand now, at least a little, why the Necromancer has been keeping secrets from me. Surely I would not have believed her if she had told me about the gods and the essence when I first came here, but now that I have seen the horrors of this world with my own eyes I have no doubt.</w:t>
-      </w:r>
-    </w:p>
-    <w:p>
-      <w:pPr>
-        <w:rPr>
-          <w:rFonts w:hint="default"/>
-        </w:rPr>
-      </w:pPr>
-    </w:p>
-    <w:p>
-      <w:pPr>
-        <w:rPr>
-          <w:rFonts w:hint="default"/>
-        </w:rPr>
-      </w:pPr>
-      <w:r>
-        <w:rPr>
-          <w:rFonts w:hint="default"/>
-        </w:rPr>
-        <w:t xml:space="preserve">I cannot imagine the pain she has been through, to have to watch her entire world fade away before her eyes, helpless to do anything but watch. I feel a similar pain deep inside, when I think about it I find my heart rises to my throat and my breathing comes staggered. I see the face of the angel as if she were before me, and the storm in my mind expands greedily. So I breath deep, I look before me and focus on the things that are real, and it draws back. The storm shrinks and my mind grows clear. I feel my breathing return to normal and I find I cannot recall how the angel looks. I do not understand any of this. </w:t>
-      </w:r>
-    </w:p>
-    <w:p>
-      <w:pPr>
-        <w:pStyle w:val="5"/>
-        <w:rPr>
-          <w:rFonts w:hint="default"/>
-          <w:lang w:val="en-GB"/>
-        </w:rPr>
-      </w:pPr>
-      <w:r>
-        <w:rPr>
-          <w:rFonts w:hint="default"/>
-          <w:lang w:val="en-GB"/>
-        </w:rPr>
-        <w:t>Dreams</w:t>
-      </w:r>
-    </w:p>
-    <w:p>
-      <w:pPr>
-        <w:rPr>
-          <w:rFonts w:hint="default"/>
-        </w:rPr>
-      </w:pPr>
-      <w:r>
-        <w:rPr>
-          <w:rFonts w:hint="default"/>
-        </w:rPr>
-        <w:t>The dreams are more intense now, my angel is more animate then ever, and it is draining me to the core. Some nights she is happy, we sit and talk of half-remembered times, and entertain eachother with our company. But on some nights I cannot bear to be with her. She shouts and yells, kicking and screaming in her dream-prison, then suddenly breaks down in my arms and cries herself to sleep. Though I do not know her face, there is a familiarity when she touches my skin. My mornings are filled with dread. I cannot stand to see the sun, because even on her worst nights, I would rather be dreaming with her, than awake in this midnight world.</w:t>
-      </w:r>
-    </w:p>
-    <w:p>
-      <w:pPr>
-        <w:pStyle w:val="4"/>
-        <w:rPr>
-          <w:rFonts w:hint="default"/>
-          <w:lang w:val="en-GB"/>
-        </w:rPr>
-      </w:pPr>
-      <w:r>
-        <w:rPr>
-          <w:rFonts w:hint="default"/>
-          <w:lang w:val="en-GB"/>
-        </w:rPr>
-        <w:t>The Ruined City</w:t>
-      </w:r>
     </w:p>
     <w:p>
       <w:pPr>
@@ -1204,7 +1204,7 @@
     <w:lsdException w:qFormat="1" w:unhideWhenUsed="0" w:uiPriority="0" w:semiHidden="0" w:name="Title"/>
     <w:lsdException w:unhideWhenUsed="0" w:uiPriority="0" w:semiHidden="0" w:name="Closing"/>
     <w:lsdException w:unhideWhenUsed="0" w:uiPriority="0" w:semiHidden="0" w:name="Signature"/>
-    <w:lsdException w:unhideWhenUsed="0" w:uiPriority="0" w:name="Default Paragraph Font"/>
+    <w:lsdException w:qFormat="1" w:unhideWhenUsed="0" w:uiPriority="0" w:name="Default Paragraph Font"/>
     <w:lsdException w:unhideWhenUsed="0" w:uiPriority="0" w:semiHidden="0" w:name="Body Text"/>
     <w:lsdException w:unhideWhenUsed="0" w:uiPriority="0" w:semiHidden="0" w:name="Body Text Indent"/>
     <w:lsdException w:unhideWhenUsed="0" w:uiPriority="0" w:semiHidden="0" w:name="List Continue"/>
@@ -1242,7 +1242,7 @@
     <w:lsdException w:unhideWhenUsed="0" w:uiPriority="0" w:semiHidden="0" w:name="HTML Sample"/>
     <w:lsdException w:unhideWhenUsed="0" w:uiPriority="0" w:semiHidden="0" w:name="HTML Typewriter"/>
     <w:lsdException w:unhideWhenUsed="0" w:uiPriority="0" w:semiHidden="0" w:name="HTML Variable"/>
-    <w:lsdException w:unhideWhenUsed="0" w:uiPriority="0" w:name="Normal Table"/>
+    <w:lsdException w:qFormat="1" w:unhideWhenUsed="0" w:uiPriority="0" w:name="Normal Table"/>
     <w:lsdException w:unhideWhenUsed="0" w:uiPriority="0" w:semiHidden="0" w:name="annotation subject"/>
     <w:lsdException w:unhideWhenUsed="0" w:uiPriority="0" w:semiHidden="0" w:name="Table Simple 1"/>
     <w:lsdException w:unhideWhenUsed="0" w:uiPriority="0" w:semiHidden="0" w:name="Table Simple 2"/>
@@ -1406,6 +1406,10 @@
     <w:pPr>
       <w:keepNext/>
       <w:keepLines/>
+      <w:tabs>
+        <w:tab w:val="center" w:pos="4153"/>
+        <w:tab w:val="right" w:pos="8306"/>
+      </w:tabs>
       <w:spacing w:before="340" w:after="330" w:line="240" w:lineRule="auto"/>
       <w:jc w:val="center"/>
       <w:outlineLvl w:val="0"/>
@@ -1467,11 +1471,13 @@
   <w:style w:type="character" w:default="1" w:styleId="6">
     <w:name w:val="Default Paragraph Font"/>
     <w:semiHidden/>
+    <w:qFormat/>
     <w:uiPriority w:val="0"/>
   </w:style>
   <w:style w:type="table" w:default="1" w:styleId="7">
     <w:name w:val="Normal Table"/>
     <w:semiHidden/>
+    <w:qFormat/>
     <w:uiPriority w:val="0"/>
     <w:tblPr>
       <w:tblLayout w:type="fixed"/>

</xml_diff>

<commit_message>
<Feature, Bugfix, Story> Fountain Spawn, Action Bar
Action progress now denoted by bar.
Progress updated correctly.
Fountain spawns enemies using spawning projectile.
Fixed bug where light obstructors weren't being detected.
Fixed bug where object pool tried to destroy obejcts that didn't exist.
Fixed bug where shadow rendertexture size didn't fit screen.
2nd pass on story.
Added more lore entries.
</commit_message>
<xml_diff>
--- a/Story/Beyond The Veil.docx
+++ b/Story/Beyond The Veil.docx
@@ -34,21 +34,246 @@
     </w:p>
     <w:p>
       <w:pPr>
-        <w:rPr>
-          <w:rFonts w:hint="default"/>
-        </w:rPr>
-      </w:pPr>
-      <w:r>
-        <w:rPr>
-          <w:rFonts w:hint="default"/>
-        </w:rPr>
-        <w:tab/>
-      </w:r>
-      <w:r>
-        <w:rPr>
-          <w:rFonts w:hint="default"/>
-        </w:rPr>
-        <w:t>"Awaken, Wanderer. I am sorry that you have not gone where you had hoped to go, but your sacrifice has been heard and you are needed here. Tread carefully when you rise, for you are in a dark world now, where the sun hangs low in the sky and the earth will try to claim you for itself. I know it is life that you seek, for I seek it too. I have a quest for you, to do something I cannot, but I promise that should you succeed, you will find life at the end of your journey. Though there is much at stake, I will not force you to stay, I will understand if you wish to continue the jour</w:t>
+        <w:ind w:firstLine="420" w:firstLineChars="0"/>
+        <w:rPr>
+          <w:rFonts w:hint="default"/>
+          <w:lang w:val="en-GB"/>
+        </w:rPr>
+      </w:pPr>
+      <w:r>
+        <w:rPr>
+          <w:rFonts w:hint="default"/>
+          <w:lang w:val="en-GB"/>
+        </w:rPr>
+        <w:t>“I know why you are here, Wanderer, even if you do not. You are here because you are needed. It is not often that this world has visitors. No, you did not mishear me, you are in a different world now. Wherever you came from is just a memory now, and perhaps not even that. Do not fear the darkness, you are simply dreaming. When you wake you will find yourself somewhere that you will not want to be. I am truly sorry for this, Wanderer. I need something from you, and when it is done I vow to return you to where you came.</w:t>
+      </w:r>
+    </w:p>
+    <w:p>
+      <w:pPr>
+        <w:ind w:firstLine="420" w:firstLineChars="0"/>
+        <w:rPr>
+          <w:rFonts w:hint="default"/>
+          <w:lang w:val="en-GB"/>
+        </w:rPr>
+      </w:pPr>
+    </w:p>
+    <w:p>
+      <w:pPr>
+        <w:rPr>
+          <w:rFonts w:hint="default"/>
+          <w:lang w:val="en-GB"/>
+        </w:rPr>
+      </w:pPr>
+      <w:r>
+        <w:rPr>
+          <w:rFonts w:hint="default"/>
+          <w:lang w:val="en-GB"/>
+        </w:rPr>
+        <w:t>What I ask is no trivial thing, and I will say to you now that you may not survive, but I cannot help this. When you open your eyes, you will see a dead world. It is a stagnant place, where civilisation and prosperity have given way to death and decay. I come from a time when gods walked upon this earth, but now they are gone- sleeping dreamlessly in their hidden tombs. Wanderer, you must find a way to wake them. You must journey across these lands, find their tombs, and bring the gods back to this world so that they may return the world to its former glory.</w:t>
+      </w:r>
+    </w:p>
+    <w:p>
+      <w:pPr>
+        <w:rPr>
+          <w:rFonts w:hint="default"/>
+          <w:lang w:val="en-GB"/>
+        </w:rPr>
+      </w:pPr>
+    </w:p>
+    <w:p>
+      <w:pPr>
+        <w:rPr>
+          <w:rFonts w:hint="default"/>
+          <w:lang w:val="en-GB"/>
+        </w:rPr>
+      </w:pPr>
+      <w:r>
+        <w:rPr>
+          <w:rFonts w:hint="default"/>
+          <w:lang w:val="en-GB"/>
+        </w:rPr>
+        <w:t>There will be obstacles in your path- both physical and psychological. In the great wildernesses of my world there is a corruption- we call it essence- that contorts reality so as to be unrecognisable. You will encounter those who have fallen victim to the essence, and who will stop at nothing to stop you in your quest. They will sense, as I can, that you are foreign, and do not belong here.</w:t>
+      </w:r>
+    </w:p>
+    <w:p>
+      <w:pPr>
+        <w:rPr>
+          <w:rFonts w:hint="default"/>
+          <w:lang w:val="en-GB"/>
+        </w:rPr>
+      </w:pPr>
+    </w:p>
+    <w:p>
+      <w:pPr>
+        <w:rPr>
+          <w:rFonts w:hint="default"/>
+          <w:lang w:val="en-GB"/>
+        </w:rPr>
+      </w:pPr>
+      <w:r>
+        <w:rPr>
+          <w:rFonts w:hint="default"/>
+          <w:lang w:val="en-GB"/>
+        </w:rPr>
+        <w:t>When you wake you will see a gate- dormant for now- amid a boundless expanse of sand we call The Whispering Desert. In the desert there is a temple, and in the temple is a key. Find the temple, take the key, and return to the gate. It will open for you. I do not know what will come next, but if you pass through the gate I will be waiting for you on the other side.”</w:t>
+      </w:r>
+    </w:p>
+    <w:p>
+      <w:pPr>
+        <w:rPr>
+          <w:rFonts w:hint="default"/>
+        </w:rPr>
+      </w:pPr>
+    </w:p>
+    <w:p>
+      <w:pPr>
+        <w:pStyle w:val="4"/>
+        <w:rPr>
+          <w:rFonts w:hint="default"/>
+        </w:rPr>
+      </w:pPr>
+      <w:r>
+        <w:rPr>
+          <w:rFonts w:hint="default"/>
+        </w:rPr>
+        <w:t>The Gate of Eo and the Dominion of Despair</w:t>
+      </w:r>
+    </w:p>
+    <w:p>
+      <w:pPr>
+        <w:rPr>
+          <w:rFonts w:hint="default"/>
+          <w:lang w:val="en-GB"/>
+        </w:rPr>
+      </w:pPr>
+      <w:r>
+        <w:rPr>
+          <w:rFonts w:hint="default"/>
+          <w:lang w:val="en-GB"/>
+        </w:rPr>
+        <w:t>“You have done well. You have set Eo’s soul free. Already I can feel her voice on the wind, she has already begun cleansing the essence from the earth, I know it. Our victory is small however- for there are still four more gods to awaken, and these will not be so easy. The gate you passed through was not just an entrance to Eo’s tomb, but also passage to another gate. Each gate is built in a different dominion, in the ashes of the five ancient kingdoms.</w:t>
+      </w:r>
+    </w:p>
+    <w:p>
+      <w:pPr>
+        <w:rPr>
+          <w:rFonts w:hint="default"/>
+          <w:lang w:val="en-GB"/>
+        </w:rPr>
+      </w:pPr>
+    </w:p>
+    <w:p>
+      <w:pPr>
+        <w:rPr>
+          <w:rFonts w:hint="default"/>
+          <w:lang w:val="en-GB"/>
+        </w:rPr>
+      </w:pPr>
+      <w:r>
+        <w:rPr>
+          <w:rFonts w:hint="default"/>
+          <w:lang w:val="en-GB"/>
+        </w:rPr>
+        <w:t>This gate has brought you to the kingdom of Hythinea, the warrior. Her domain was built along the backbone of the world, atop the highest peaks, and in the deepest dells. The once grassy slopes are now barren, and tempestuous winds scour the sharp rocks day and night.</w:t>
+      </w:r>
+    </w:p>
+    <w:p>
+      <w:pPr>
+        <w:rPr>
+          <w:rFonts w:hint="default"/>
+          <w:lang w:val="en-GB"/>
+        </w:rPr>
+      </w:pPr>
+    </w:p>
+    <w:p>
+      <w:pPr>
+        <w:rPr>
+          <w:rFonts w:hint="default"/>
+          <w:lang w:val="en-GB"/>
+        </w:rPr>
+      </w:pPr>
+      <w:r>
+        <w:rPr>
+          <w:rFonts w:hint="default"/>
+          <w:lang w:val="en-GB"/>
+        </w:rPr>
+        <w:t>This was my home. Before I was known as The Necromancer, when the sun rose high and the sky was still blue. I have kept my faith all these years, believing that someone like you would come to save us. I was there when the gates were built. I watched the sands encroach and the deserts split our kingdoms apart. I remember when the last flowers faded. I remember when the rivers dried up. I remember the day when men lost their voices, and the sounds of animals were replaced with the roars of engines and the screams of the dying. I have waited here a long time, Wanderer, but I knew that you would come.</w:t>
+      </w:r>
+    </w:p>
+    <w:p>
+      <w:pPr>
+        <w:rPr>
+          <w:rFonts w:hint="default"/>
+          <w:lang w:val="en-GB"/>
+        </w:rPr>
+      </w:pPr>
+    </w:p>
+    <w:p>
+      <w:pPr>
+        <w:rPr>
+          <w:rFonts w:hint="default"/>
+        </w:rPr>
+      </w:pPr>
+      <w:r>
+        <w:rPr>
+          <w:rFonts w:hint="default"/>
+          <w:lang w:val="en-GB"/>
+        </w:rPr>
+        <w:t>You will succeed in your quest, it is your destiny. You will survive, and you will triumph. I have seen it repeated again and again in my dreams. You will save me, Wanderer. I have carved your fate into the ruins of our cities. I see in the gods in your eyes, I see passion, and I see survival. So go now, go into the Mountains of Hythinea, where the cold winds blow and the sun can barely reach. Find the keys to the gate, and bring this world back to life.</w:t>
+      </w:r>
+    </w:p>
+    <w:p>
+      <w:pPr>
+        <w:rPr>
+          <w:rFonts w:hint="default"/>
+        </w:rPr>
+      </w:pPr>
+    </w:p>
+    <w:p>
+      <w:pPr>
+        <w:pStyle w:val="4"/>
+        <w:rPr>
+          <w:rFonts w:hint="default"/>
+        </w:rPr>
+      </w:pPr>
+      <w:r>
+        <w:rPr>
+          <w:rFonts w:hint="default"/>
+        </w:rPr>
+        <w:t xml:space="preserve">The Gate of </w:t>
+      </w:r>
+      <w:r>
+        <w:rPr>
+          <w:rFonts w:hint="default"/>
+          <w:lang w:val="en-GB"/>
+        </w:rPr>
+        <w:t>Hythinea</w:t>
+      </w:r>
+      <w:r>
+        <w:rPr>
+          <w:rFonts w:hint="default"/>
+        </w:rPr>
+        <w:t xml:space="preserve"> and the Dominion of Cruelty</w:t>
+      </w:r>
+    </w:p>
+    <w:p>
+      <w:pPr>
+        <w:rPr>
+          <w:rFonts w:hint="default"/>
+        </w:rPr>
+      </w:pPr>
+    </w:p>
+    <w:p>
+      <w:pPr>
+        <w:rPr>
+          <w:rFonts w:hint="default"/>
+        </w:rPr>
+      </w:pPr>
+      <w:r>
+        <w:rPr>
+          <w:rFonts w:hint="default"/>
+        </w:rPr>
+        <w:t xml:space="preserve">"There can be no blood, without blood. This is the mantra of our tribe. When the world came to ruins and our nightmares became real it was blood that saved us. No blood without blood, no triumph without sacrifice, no life without death. This is the way of the Mystics, and of them, I am all that remains. It is they who sacrificed themselves so that I may live immortal. They left me to watch our cities turn to sand and the sun gorge </w:t>
       </w:r>
       <w:bookmarkStart w:id="0" w:name="_GoBack"/>
       <w:bookmarkEnd w:id="0"/>
@@ -56,202 +281,7 @@
         <w:rPr>
           <w:rFonts w:hint="default"/>
         </w:rPr>
-        <w:t>ney you had set out before, for what I ask is no small thing.</w:t>
-      </w:r>
-    </w:p>
-    <w:p>
-      <w:pPr>
-        <w:rPr>
-          <w:rFonts w:hint="default"/>
-        </w:rPr>
-      </w:pPr>
-    </w:p>
-    <w:p>
-      <w:pPr>
-        <w:rPr>
-          <w:rFonts w:hint="default"/>
-        </w:rPr>
-      </w:pPr>
-      <w:r>
-        <w:rPr>
-          <w:rFonts w:hint="default"/>
-        </w:rPr>
-        <w:t>When you open your eyes you will find yourself in the ruins of a dead world. These tormented lands are the realms of the five ancient ones. Their slumber has led to the decay of their former dominions, and only their awakening will restore the world to its former glory.</w:t>
-      </w:r>
-    </w:p>
-    <w:p>
-      <w:pPr>
-        <w:rPr>
-          <w:rFonts w:hint="default"/>
-        </w:rPr>
-      </w:pPr>
-    </w:p>
-    <w:p>
-      <w:pPr>
-        <w:rPr>
-          <w:rFonts w:hint="default"/>
-        </w:rPr>
-      </w:pPr>
-      <w:r>
-        <w:rPr>
-          <w:rFonts w:hint="default"/>
-        </w:rPr>
-        <w:t xml:space="preserve">This is what I ask of you, to find the five, and to awaken them from their eternal rest. However, their tombs do not lie in the ruined world that awaits you. They can instead be found in the place between here and the beyond, past the veil that separates life and death. A place which we sometimes pass near in our dreams, but can never truly enter. I ask you to complete this task because I cannot, though my mind is determined, my body is weak and unwilling. </w:t>
-      </w:r>
-    </w:p>
-    <w:p>
-      <w:pPr>
-        <w:rPr>
-          <w:rFonts w:hint="default"/>
-        </w:rPr>
-      </w:pPr>
-    </w:p>
-    <w:p>
-      <w:pPr>
-        <w:rPr>
-          <w:rFonts w:hint="default"/>
-        </w:rPr>
-      </w:pPr>
-      <w:r>
-        <w:rPr>
-          <w:rFonts w:hint="default"/>
-        </w:rPr>
-        <w:t>When you wake, you will find yourself at a gate that will grant you passage to the beyond. However, this gate will not let you through without an offering. Deep in the wilds there is a temple. It is there you will find a token to prove your worth. Find the temple, take the key, and when you pass through the gate I will find you again."</w:t>
-      </w:r>
-    </w:p>
-    <w:p>
-      <w:pPr>
-        <w:rPr>
-          <w:rFonts w:hint="default"/>
-        </w:rPr>
-      </w:pPr>
-    </w:p>
-    <w:p>
-      <w:pPr>
-        <w:pStyle w:val="4"/>
-        <w:rPr>
-          <w:rFonts w:hint="default"/>
-        </w:rPr>
-      </w:pPr>
-      <w:r>
-        <w:rPr>
-          <w:rFonts w:hint="default"/>
-        </w:rPr>
-        <w:t>The Gate of Eo and the Dominion of Despair</w:t>
-      </w:r>
-    </w:p>
-    <w:p>
-      <w:pPr>
-        <w:rPr>
-          <w:rFonts w:hint="default"/>
-        </w:rPr>
-      </w:pPr>
-    </w:p>
-    <w:p>
-      <w:pPr>
-        <w:rPr>
-          <w:rFonts w:hint="default"/>
-        </w:rPr>
-      </w:pPr>
-      <w:r>
-        <w:rPr>
-          <w:rFonts w:hint="default"/>
-        </w:rPr>
-        <w:t>"I am sorry Wanderer, for I have not been wholly truthful. Though you have done all I have asked, there is still more. As I told you, these are the lands of the five gods, and true to that there are five dominions, each with a gate which is a tomb for their sleeping god. You must go through each, though these gates are not so simple to pass through. For these gates require greater and greater offerings, and so your abilities shall be strained and your survival instincts stretched to their limit.</w:t>
-      </w:r>
-    </w:p>
-    <w:p>
-      <w:pPr>
-        <w:rPr>
-          <w:rFonts w:hint="default"/>
-        </w:rPr>
-      </w:pPr>
-    </w:p>
-    <w:p>
-      <w:pPr>
-        <w:rPr>
-          <w:rFonts w:hint="default"/>
-        </w:rPr>
-      </w:pPr>
-      <w:r>
-        <w:rPr>
-          <w:rFonts w:hint="default"/>
-        </w:rPr>
-        <w:t>Before the dimming of the sun and the fall of the world, I have been here. I was there when the gates were built, and the deserts split the lands apart. I have kept my faith through uncountable years. As I waited I watched the flowers fade, and the trees crack and die. The trickle of streams and the speech of men gave way to the grinding of the winds and the wailing of twisted creatures. I have waited a long time for you, wanderer, but I knew you would come. My love for the land and sky of my youth have kept me steadfast, and that love has brought you to me. Shall I tell you why you will succeed? It is because you must. You have to succeed because there is no other option. I have written your destiny into the monuments that litter the world. You are the incarnation of the idols themselves. You will save this world, because you know this will save yourself.</w:t>
-      </w:r>
-    </w:p>
-    <w:p>
-      <w:pPr>
-        <w:rPr>
-          <w:rFonts w:hint="default"/>
-        </w:rPr>
-      </w:pPr>
-    </w:p>
-    <w:p>
-      <w:pPr>
-        <w:rPr>
-          <w:rFonts w:hint="default"/>
-        </w:rPr>
-      </w:pPr>
-      <w:r>
-        <w:rPr>
-          <w:rFonts w:hint="default"/>
-        </w:rPr>
-        <w:t>So go now, to the next gate, and then to the three beyond that. You are well on your journey, and success has been your friend so far. However the next realm will not be as forgiving as the last, for it is cold, and the sun barely breaks the horizon. You must find shelter amongst the rocks, and keep a fire burning, or the frozen peaks will claim you."</w:t>
-      </w:r>
-    </w:p>
-    <w:p>
-      <w:pPr>
-        <w:rPr>
-          <w:rFonts w:hint="default"/>
-        </w:rPr>
-      </w:pPr>
-    </w:p>
-    <w:p>
-      <w:pPr>
-        <w:pStyle w:val="4"/>
-        <w:rPr>
-          <w:rFonts w:hint="default"/>
-        </w:rPr>
-      </w:pPr>
-      <w:r>
-        <w:rPr>
-          <w:rFonts w:hint="default"/>
-        </w:rPr>
-        <w:t xml:space="preserve">The Gate of </w:t>
-      </w:r>
-      <w:r>
-        <w:rPr>
-          <w:rFonts w:hint="default"/>
-          <w:lang w:val="en-GB"/>
-        </w:rPr>
-        <w:t>Hythinea</w:t>
-      </w:r>
-      <w:r>
-        <w:rPr>
-          <w:rFonts w:hint="default"/>
-        </w:rPr>
-        <w:t xml:space="preserve"> and the Dominion of Cruelty</w:t>
-      </w:r>
-    </w:p>
-    <w:p>
-      <w:pPr>
-        <w:rPr>
-          <w:rFonts w:hint="default"/>
-        </w:rPr>
-      </w:pPr>
-    </w:p>
-    <w:p>
-      <w:pPr>
-        <w:rPr>
-          <w:rFonts w:hint="default"/>
-        </w:rPr>
-      </w:pPr>
-      <w:r>
-        <w:rPr>
-          <w:rFonts w:hint="default"/>
-        </w:rPr>
-        <w:t>"There can be no blood, without blood. This is the mantra of our tribe. When the world came to ruins and our nightmares became real it was blood that saved us. No blood without blood, no triumph without sacrifice, no life without death. This is the way of the Mystics, and of them, I am all that remains. It is they who sacrificed themselves so that I may live immortal. They left me to watch our cities turn to sand and the sun gorge itself on human blood. It is sacrifice that has brought you here too, wanderer. When you committed the act you called out to me. You invoked the rite of blood, an unforgivable act. But I will redeem you.</w:t>
+        <w:t>itself on human blood. It is sacrifice that has brought you here too, wanderer. When you committed the act you called out to me. You invoked the rite of blood, an unforgivable act. But I will redeem you.</w:t>
       </w:r>
     </w:p>
     <w:p>

</xml_diff>

<commit_message>
<Feature, Bugfix> Settings, Story
Settings are saved and loaded.
Updated rite shrine to light candles correctly.
Updated decay and fire visuals.
Player can explode with decay and fire.
Decay, fire, and explosions can be set to ignore a target.
Story now shown on environment change.
Bullet trails update correctly.
Fixed bug where light obstructor would get index of a zero length array.
Visiting a region displays it's name.
Removed essence shrine.
Health shrine is now probability based.
Shrine activation now saved.
</commit_message>
<xml_diff>
--- a/Story/Beyond The Veil.docx
+++ b/Story/Beyond The Veil.docx
@@ -34,28 +34,27 @@
     </w:p>
     <w:p>
       <w:pPr>
+        <w:rPr>
+          <w:rFonts w:hint="default"/>
+          <w:lang w:val="en-GB"/>
+        </w:rPr>
+      </w:pPr>
+      <w:r>
+        <w:rPr>
+          <w:rFonts w:hint="default"/>
+          <w:lang w:val="en-GB"/>
+        </w:rPr>
+        <w:t>I know why you are here, Wanderer, even if you do not. You are here because you are needed. It is not often that this world has visitors. No, you did not mishear me, you are in a different world now. Wherever you came from is just a memory now, and perhaps not even that. Do not fear the darkness, you are simply dreaming. When you wake you will find yourself somewhere that you will not want to be. I am truly sorry for this, Wanderer. I need something from you, and when it is done I vow to return you to where you came.</w:t>
+      </w:r>
+    </w:p>
+    <w:p>
+      <w:pPr>
         <w:ind w:firstLine="420" w:firstLineChars="0"/>
         <w:rPr>
           <w:rFonts w:hint="default"/>
           <w:lang w:val="en-GB"/>
         </w:rPr>
       </w:pPr>
-      <w:r>
-        <w:rPr>
-          <w:rFonts w:hint="default"/>
-          <w:lang w:val="en-GB"/>
-        </w:rPr>
-        <w:t>“I know why you are here, Wanderer, even if you do not. You are here because you are needed. It is not often that this world has visitors. No, you did not mishear me, you are in a different world now. Wherever you came from is just a memory now, and perhaps not even that. Do not fear the darkness, you are simply dreaming. When you wake you will find yourself somewhere that you will not want to be. I am truly sorry for this, Wanderer. I need something from you, and when it is done I vow to return you to where you came.</w:t>
-      </w:r>
-    </w:p>
-    <w:p>
-      <w:pPr>
-        <w:ind w:firstLine="420" w:firstLineChars="0"/>
-        <w:rPr>
-          <w:rFonts w:hint="default"/>
-          <w:lang w:val="en-GB"/>
-        </w:rPr>
-      </w:pPr>
     </w:p>
     <w:p>
       <w:pPr>
@@ -107,23 +106,15 @@
       <w:pPr>
         <w:rPr>
           <w:rFonts w:hint="default"/>
-          <w:lang w:val="en-GB"/>
-        </w:rPr>
-      </w:pPr>
-      <w:r>
-        <w:rPr>
-          <w:rFonts w:hint="default"/>
-          <w:lang w:val="en-GB"/>
-        </w:rPr>
-        <w:t>When you wake you will see a gate- dormant for now- amid a boundless expanse of sand we call The Whispering Desert. In the desert there is a temple, and in the temple is a key. Find the temple, take the key, and return to the gate. It will open for you. I do not know what will come next, but if you pass through the gate I will be waiting for you on the other side.”</w:t>
-      </w:r>
-    </w:p>
-    <w:p>
-      <w:pPr>
-        <w:rPr>
-          <w:rFonts w:hint="default"/>
-        </w:rPr>
-      </w:pPr>
+        </w:rPr>
+      </w:pPr>
+      <w:r>
+        <w:rPr>
+          <w:rFonts w:hint="default"/>
+          <w:lang w:val="en-GB"/>
+        </w:rPr>
+        <w:t>When you wake you will see a gate- dormant for now- amid a boundless expanse of sand we call The Whispering Desert. In the desert there is a temple, and in the temple is a key. Find the temple, take the key, and return to the gate. It will open for you. I do not know what will come next, but if you pass through the gate I will be waiting for you on the other side.</w:t>
+      </w:r>
     </w:p>
     <w:p>
       <w:pPr>
@@ -151,7 +142,7 @@
           <w:rFonts w:hint="default"/>
           <w:lang w:val="en-GB"/>
         </w:rPr>
-        <w:t>“You have done well. You have set Eo’s soul free. Already I can feel her voice on the wind, she has already begun cleansing the essence from the earth, I know it. Our victory is small however- for there are still four more gods to awaken, and these will not be so easy. The gate you passed through was not just an entrance to Eo’s tomb, but also passage to another gate. Each gate is built in a different dominion, in the ashes of the five ancient kingdoms.</w:t>
+        <w:t>You have done well. You have set Eo’s soul free. Already I can feel her voice on the wind, she has already begun cleansing the essence from the earth, I know it. Our victory is small however- for there are still four more gods to awaken, and these will not be so easy. The gate you passed through was not just an entrance to Eo’s tomb, but also passage to another gate. Each gate is built in a different dominion, in the ashes of the five ancient kingdoms.</w:t>
       </w:r>
     </w:p>
     <w:p>
@@ -224,13 +215,6 @@
     </w:p>
     <w:p>
       <w:pPr>
-        <w:rPr>
-          <w:rFonts w:hint="default"/>
-        </w:rPr>
-      </w:pPr>
-    </w:p>
-    <w:p>
-      <w:pPr>
         <w:pStyle w:val="4"/>
         <w:rPr>
           <w:rFonts w:hint="default"/>
@@ -253,27 +237,7 @@
         <w:rPr>
           <w:rFonts w:hint="default"/>
         </w:rPr>
-        <w:t xml:space="preserve"> and the Dominion of Cruelty</w:t>
-      </w:r>
-    </w:p>
-    <w:p>
-      <w:pPr>
-        <w:rPr>
-          <w:rFonts w:hint="default"/>
-        </w:rPr>
-      </w:pPr>
-    </w:p>
-    <w:p>
-      <w:pPr>
-        <w:rPr>
-          <w:rFonts w:hint="default"/>
-        </w:rPr>
-      </w:pPr>
-      <w:r>
-        <w:rPr>
-          <w:rFonts w:hint="default"/>
-        </w:rPr>
-        <w:t xml:space="preserve">"There can be no blood, without blood. This is the mantra of our tribe. When the world came to ruins and our nightmares became real it was blood that saved us. No blood without blood, no triumph without sacrifice, no life without death. This is the way of the Mystics, and of them, I am all that remains. It is they who sacrificed themselves so that I may live immortal. They left me to watch our cities turn to sand and the sun gorge </w:t>
+        <w:t xml:space="preserve"> and the Do</w:t>
       </w:r>
       <w:bookmarkStart w:id="0" w:name="_GoBack"/>
       <w:bookmarkEnd w:id="0"/>
@@ -281,7 +245,27 @@
         <w:rPr>
           <w:rFonts w:hint="default"/>
         </w:rPr>
-        <w:t>itself on human blood. It is sacrifice that has brought you here too, wanderer. When you committed the act you called out to me. You invoked the rite of blood, an unforgivable act. But I will redeem you.</w:t>
+        <w:t>minion of Cruelty</w:t>
+      </w:r>
+    </w:p>
+    <w:p>
+      <w:pPr>
+        <w:rPr>
+          <w:rFonts w:hint="default"/>
+        </w:rPr>
+      </w:pPr>
+    </w:p>
+    <w:p>
+      <w:pPr>
+        <w:rPr>
+          <w:rFonts w:hint="default"/>
+        </w:rPr>
+      </w:pPr>
+      <w:r>
+        <w:rPr>
+          <w:rFonts w:hint="default"/>
+        </w:rPr>
+        <w:t>"There can be no blood, without blood. This is the mantra of our tribe. When the world came to ruins and our nightmares became real it was blood that saved us. No blood without blood, no triumph without sacrifice, no life without death. This is the way of the Mystics, and of them, I am all that remains. It is they who sacrificed themselves so that I may live immortal. They left me to watch our cities turn to sand and the sun gorge itself on human blood. It is sacrifice that has brought you here too, wanderer. When you committed the act you called out to me. You invoked the rite of blood, an unforgivable act. But I will redeem you.</w:t>
       </w:r>
     </w:p>
     <w:p>

</xml_diff>

<commit_message>
<Bugfix, Optimisation> Light, Movement, Story
Combat paused on inventory open.
Items now transfer correctly between inventories.
Improved fastlight performance by parallelising visible edge
computation.
Medic now heals target.
Enemies now correctly follow and shoot target.
Particle system embers play, and fire area has a glow on ignition.
Updated story.
</commit_message>
<xml_diff>
--- a/Story/Beyond The Veil.docx
+++ b/Story/Beyond The Veil.docx
@@ -34,238 +34,289 @@
     </w:p>
     <w:p>
       <w:pPr>
-        <w:rPr>
-          <w:rFonts w:hint="default"/>
-          <w:lang w:val="en-GB"/>
-        </w:rPr>
-      </w:pPr>
-      <w:r>
-        <w:rPr>
-          <w:rFonts w:hint="default"/>
-          <w:lang w:val="en-GB"/>
-        </w:rPr>
-        <w:t>I know why you are here, Wanderer, even if you do not. You are here because you are needed. It is not often that this world has visitors. No, you did not mishear me, you are in a different world now. Wherever you came from is just a memory now, and perhaps not even that. Do not fear the darkness, you are simply dreaming. When you wake you will find yourself somewhere that you will not want to be. I am truly sorry for this, Wanderer. I need something from you, and when it is done I vow to return you to where you came.</w:t>
-      </w:r>
-    </w:p>
-    <w:p>
-      <w:pPr>
         <w:ind w:firstLine="420" w:firstLineChars="0"/>
         <w:rPr>
           <w:rFonts w:hint="default"/>
           <w:lang w:val="en-GB"/>
         </w:rPr>
       </w:pPr>
-    </w:p>
-    <w:p>
-      <w:pPr>
-        <w:rPr>
-          <w:rFonts w:hint="default"/>
-          <w:lang w:val="en-GB"/>
-        </w:rPr>
-      </w:pPr>
-      <w:r>
-        <w:rPr>
-          <w:rFonts w:hint="default"/>
-          <w:lang w:val="en-GB"/>
-        </w:rPr>
-        <w:t>What I ask is no trivial thing, and I will say to you now that you may not survive, but I cannot help this. When you open your eyes, you will see a dead world. It is a stagnant place, where civilisation and prosperity have given way to death and decay. I come from a time when gods walked upon this earth, but now they are gone- sleeping dreamlessly in their hidden tombs. Wanderer, you must find a way to wake them. You must journey across these lands, find their tombs, and bring the gods back to this world so that they may return the world to its former glory.</w:t>
-      </w:r>
-    </w:p>
-    <w:p>
-      <w:pPr>
-        <w:rPr>
-          <w:rFonts w:hint="default"/>
-          <w:lang w:val="en-GB"/>
-        </w:rPr>
-      </w:pPr>
-    </w:p>
-    <w:p>
-      <w:pPr>
-        <w:rPr>
-          <w:rFonts w:hint="default"/>
-          <w:lang w:val="en-GB"/>
-        </w:rPr>
-      </w:pPr>
-      <w:r>
-        <w:rPr>
-          <w:rFonts w:hint="default"/>
-          <w:lang w:val="en-GB"/>
-        </w:rPr>
-        <w:t>There will be obstacles in your path- both physical and psychological. In the great wildernesses of my world there is a corruption- we call it essence- that contorts reality so as to be unrecognisable. You will encounter those who have fallen victim to the essence, and who will stop at nothing to stop you in your quest. They will sense, as I can, that you are foreign, and do not belong here.</w:t>
-      </w:r>
-    </w:p>
-    <w:p>
-      <w:pPr>
-        <w:rPr>
-          <w:rFonts w:hint="default"/>
-          <w:lang w:val="en-GB"/>
-        </w:rPr>
-      </w:pPr>
-    </w:p>
-    <w:p>
-      <w:pPr>
-        <w:rPr>
-          <w:rFonts w:hint="default"/>
-        </w:rPr>
-      </w:pPr>
-      <w:r>
-        <w:rPr>
-          <w:rFonts w:hint="default"/>
-          <w:lang w:val="en-GB"/>
-        </w:rPr>
-        <w:t>When you wake you will see a gate- dormant for now- amid a boundless expanse of sand we call The Whispering Desert. In the desert there is a temple, and in the temple is a key. Find the temple, take the key, and return to the gate. It will open for you. I do not know what will come next, but if you pass through the gate I will be waiting for you on the other side.</w:t>
-      </w:r>
-    </w:p>
-    <w:p>
-      <w:pPr>
-        <w:pStyle w:val="4"/>
-        <w:rPr>
-          <w:rFonts w:hint="default"/>
-        </w:rPr>
-      </w:pPr>
-      <w:r>
-        <w:rPr>
-          <w:rFonts w:hint="default"/>
-        </w:rPr>
-        <w:t>The Gate of Eo and the Dominion of Despair</w:t>
-      </w:r>
-    </w:p>
-    <w:p>
-      <w:pPr>
-        <w:rPr>
-          <w:rFonts w:hint="default"/>
-          <w:lang w:val="en-GB"/>
-        </w:rPr>
-      </w:pPr>
-      <w:r>
-        <w:rPr>
-          <w:rFonts w:hint="default"/>
-          <w:lang w:val="en-GB"/>
-        </w:rPr>
-        <w:t>You have done well. You have set Eo’s soul free. Already I can feel her voice on the wind, she has already begun cleansing the essence from the earth, I know it. Our victory is small however- for there are still four more gods to awaken, and these will not be so easy. The gate you passed through was not just an entrance to Eo’s tomb, but also passage to another gate. Each gate is built in a different dominion, in the ashes of the five ancient kingdoms.</w:t>
-      </w:r>
-    </w:p>
-    <w:p>
-      <w:pPr>
-        <w:rPr>
-          <w:rFonts w:hint="default"/>
-          <w:lang w:val="en-GB"/>
-        </w:rPr>
-      </w:pPr>
-    </w:p>
-    <w:p>
-      <w:pPr>
-        <w:rPr>
-          <w:rFonts w:hint="default"/>
-          <w:lang w:val="en-GB"/>
-        </w:rPr>
-      </w:pPr>
-      <w:r>
-        <w:rPr>
-          <w:rFonts w:hint="default"/>
-          <w:lang w:val="en-GB"/>
-        </w:rPr>
-        <w:t>This gate has brought you to the kingdom of Hythinea, the warrior. Her domain was built along the backbone of the world, atop the highest peaks, and in the deepest dells. The once grassy slopes are now barren, and tempestuous winds scour the sharp rocks day and night.</w:t>
-      </w:r>
-    </w:p>
-    <w:p>
-      <w:pPr>
-        <w:rPr>
-          <w:rFonts w:hint="default"/>
-          <w:lang w:val="en-GB"/>
-        </w:rPr>
-      </w:pPr>
-    </w:p>
-    <w:p>
-      <w:pPr>
-        <w:rPr>
-          <w:rFonts w:hint="default"/>
-          <w:lang w:val="en-GB"/>
-        </w:rPr>
-      </w:pPr>
-      <w:r>
-        <w:rPr>
-          <w:rFonts w:hint="default"/>
-          <w:lang w:val="en-GB"/>
-        </w:rPr>
-        <w:t>This was my home. Before I was known as The Necromancer, when the sun rose high and the sky was still blue. I have kept my faith all these years, believing that someone like you would come to save us. I was there when the gates were built. I watched the sands encroach and the deserts split our kingdoms apart. I remember when the last flowers faded. I remember when the rivers dried up. I remember the day when men lost their voices, and the sounds of animals were replaced with the roars of engines and the screams of the dying. I have waited here a long time, Wanderer, but I knew that you would come.</w:t>
-      </w:r>
-    </w:p>
-    <w:p>
-      <w:pPr>
-        <w:rPr>
-          <w:rFonts w:hint="default"/>
-          <w:lang w:val="en-GB"/>
-        </w:rPr>
-      </w:pPr>
-    </w:p>
-    <w:p>
-      <w:pPr>
-        <w:rPr>
-          <w:rFonts w:hint="default"/>
-        </w:rPr>
-      </w:pPr>
-      <w:r>
-        <w:rPr>
-          <w:rFonts w:hint="default"/>
-          <w:lang w:val="en-GB"/>
-        </w:rPr>
-        <w:t>You will succeed in your quest, it is your destiny. You will survive, and you will triumph. I have seen it repeated again and again in my dreams. You will save me, Wanderer. I have carved your fate into the ruins of our cities. I see in the gods in your eyes, I see passion, and I see survival. So go now, go into the Mountains of Hythinea, where the cold winds blow and the sun can barely reach. Find the keys to the gate, and bring this world back to life.</w:t>
-      </w:r>
-    </w:p>
-    <w:p>
-      <w:pPr>
-        <w:pStyle w:val="4"/>
-        <w:rPr>
-          <w:rFonts w:hint="default"/>
-        </w:rPr>
-      </w:pPr>
-      <w:r>
-        <w:rPr>
-          <w:rFonts w:hint="default"/>
-        </w:rPr>
-        <w:t xml:space="preserve">The Gate of </w:t>
-      </w:r>
-      <w:r>
-        <w:rPr>
-          <w:rFonts w:hint="default"/>
-          <w:lang w:val="en-GB"/>
-        </w:rPr>
-        <w:t>Hythinea</w:t>
-      </w:r>
-      <w:r>
-        <w:rPr>
-          <w:rFonts w:hint="default"/>
-        </w:rPr>
-        <w:t xml:space="preserve"> and the Do</w:t>
-      </w:r>
+      <w:r>
+        <w:rPr>
+          <w:rFonts w:hint="default"/>
+          <w:lang w:val="en-GB"/>
+        </w:rPr>
+        <w:t>These lands are diseased. They are the lands of my birth, yet I no longer recognise them. In that we are alike, for you are a stranger here. One thousand years ago the lands were clean, free of disease, and abundant with life. Now they are dead, dry, and soaked in the blood of countless men and women. I know why you are here, even if you do not. You are hear because I called you here, because it is you who can bring these lands into remission. I need you to do this for me, and when you succeed, I promise to return you to your own homeland.</w:t>
+      </w:r>
+    </w:p>
+    <w:p>
+      <w:pPr>
+        <w:ind w:firstLine="420" w:firstLineChars="0"/>
+        <w:rPr>
+          <w:rFonts w:hint="default"/>
+          <w:lang w:val="en-GB"/>
+        </w:rPr>
+      </w:pPr>
       <w:bookmarkStart w:id="0" w:name="_GoBack"/>
       <w:bookmarkEnd w:id="0"/>
-      <w:r>
-        <w:rPr>
-          <w:rFonts w:hint="default"/>
-        </w:rPr>
-        <w:t>minion of Cruelty</w:t>
-      </w:r>
-    </w:p>
-    <w:p>
-      <w:pPr>
-        <w:rPr>
-          <w:rFonts w:hint="default"/>
-        </w:rPr>
-      </w:pPr>
-    </w:p>
-    <w:p>
-      <w:pPr>
-        <w:rPr>
-          <w:rFonts w:hint="default"/>
-        </w:rPr>
-      </w:pPr>
-      <w:r>
-        <w:rPr>
-          <w:rFonts w:hint="default"/>
-        </w:rPr>
-        <w:t>"There can be no blood, without blood. This is the mantra of our tribe. When the world came to ruins and our nightmares became real it was blood that saved us. No blood without blood, no triumph without sacrifice, no life without death. This is the way of the Mystics, and of them, I am all that remains. It is they who sacrificed themselves so that I may live immortal. They left me to watch our cities turn to sand and the sun gorge itself on human blood. It is sacrifice that has brought you here too, wanderer. When you committed the act you called out to me. You invoked the rite of blood, an unforgivable act. But I will redeem you.</w:t>
+    </w:p>
+    <w:p>
+      <w:pPr>
+        <w:rPr>
+          <w:rFonts w:hint="default"/>
+          <w:lang w:val="en-GB"/>
+        </w:rPr>
+      </w:pPr>
+      <w:r>
+        <w:rPr>
+          <w:rFonts w:hint="default"/>
+          <w:lang w:val="en-GB"/>
+        </w:rPr>
+        <w:t>What I ask of you is no trivial thing, but I know you will prevail. You are asleep, this is the only way that I can speak to you, for I lost my physical form many years ago. When you open your eyes, you will behold a dead world- a stagnant place where civilisation and prosperity have long since died, leaving only barbarism and hopelessness in their stead. I come from a time when gods walked upon this earth, but now they are gone- lost in tormented sleep in their hidden tombs. This is your task- you must wake them and bring them back to my world. To do so you will must embark on a journey across these lands, find their tombs, and rid them of the nightmares that bind them to their slumber. When you have done this, when they have returned, your task will be complete.</w:t>
+      </w:r>
+    </w:p>
+    <w:p>
+      <w:pPr>
+        <w:rPr>
+          <w:rFonts w:hint="default"/>
+          <w:lang w:val="en-GB"/>
+        </w:rPr>
+      </w:pPr>
+    </w:p>
+    <w:p>
+      <w:pPr>
+        <w:rPr>
+          <w:rFonts w:hint="default"/>
+          <w:lang w:val="en-GB"/>
+        </w:rPr>
+      </w:pPr>
+      <w:r>
+        <w:rPr>
+          <w:rFonts w:hint="default"/>
+          <w:lang w:val="en-GB"/>
+        </w:rPr>
+        <w:t>There will be obstacles in your path- both physical and psychological. The disease that has rocked this world will try to infect you, it will be aggressive, as you are the only uncorrupted soul here. We call this disease essence, and indeed it is the essence of the world come unbound. Once the substance that gave strength to the gods, now undirected it breeds chaos. So potent are it’s effects that it can contort reality so as to be unrecognisable. All you will encounter, be it man, beast, or plant, have fallen to the disease. Some may still resist it, and will be empathetic to your goal, whilst others will see you only as an intruder. They will sense, as I can, that you are foreign, and they will stop at nothing to rid you from the world.</w:t>
+      </w:r>
+    </w:p>
+    <w:p>
+      <w:pPr>
+        <w:rPr>
+          <w:rFonts w:hint="default"/>
+          <w:lang w:val="en-GB"/>
+        </w:rPr>
+      </w:pPr>
+    </w:p>
+    <w:p>
+      <w:pPr>
+        <w:rPr>
+          <w:rFonts w:hint="default"/>
+          <w:lang w:val="en-GB"/>
+        </w:rPr>
+      </w:pPr>
+      <w:r>
+        <w:rPr>
+          <w:rFonts w:hint="default"/>
+          <w:lang w:val="en-GB"/>
+        </w:rPr>
+        <w:t>When you wake you will see a gate amid a boundless expanse of sand we call The Whispering Desert. The gate is dormant, for now, but when awakened will allow you to travel to a place that we call the veil, and in that place you will find the tomb of the goddess Eo, whose mind you must unburden from pain. There is a temple deep in the desert. It is a cursed place, but if you can find away to cleanse it, it will open the gate for you. I do not know what events will transpire when you pass through the veil, but I will be waiting for you on the other side, no matter what happens.</w:t>
+      </w:r>
+    </w:p>
+    <w:p>
+      <w:pPr>
+        <w:rPr>
+          <w:rFonts w:hint="default"/>
+        </w:rPr>
+      </w:pPr>
+    </w:p>
+    <w:p>
+      <w:pPr>
+        <w:pStyle w:val="4"/>
+        <w:rPr>
+          <w:rFonts w:hint="default"/>
+        </w:rPr>
+      </w:pPr>
+      <w:r>
+        <w:rPr>
+          <w:rFonts w:hint="default"/>
+        </w:rPr>
+        <w:t>The Gate of Eo and the Dominion of Despair</w:t>
+      </w:r>
+    </w:p>
+    <w:p>
+      <w:pPr>
+        <w:rPr>
+          <w:rFonts w:hint="default"/>
+          <w:lang w:val="en-GB"/>
+        </w:rPr>
+      </w:pPr>
+      <w:r>
+        <w:rPr>
+          <w:rFonts w:hint="default"/>
+          <w:lang w:val="en-GB"/>
+        </w:rPr>
+        <w:t>“You have done well. You have set Eo’s soul free. Already I can feel her voice on the wind, she has already begun cleansing the essence from the earth, I know it. Our victory is small however- for there are still four more gods to awaken, and these will not be so easy. The gate you passed through was not just an entrance to Eo’s tomb, but also passage to another gate. Each gate is built in a different dominion, in the ashes of the five ancient kingdoms.</w:t>
+      </w:r>
+    </w:p>
+    <w:p>
+      <w:pPr>
+        <w:rPr>
+          <w:rFonts w:hint="default"/>
+          <w:lang w:val="en-GB"/>
+        </w:rPr>
+      </w:pPr>
+    </w:p>
+    <w:p>
+      <w:pPr>
+        <w:rPr>
+          <w:rFonts w:hint="default"/>
+          <w:lang w:val="en-GB"/>
+        </w:rPr>
+      </w:pPr>
+      <w:r>
+        <w:rPr>
+          <w:rFonts w:hint="default"/>
+          <w:lang w:val="en-GB"/>
+        </w:rPr>
+        <w:t>This gate has brought you to the kingdom of Hythinea, the warrior. Her domain was built along the backbone of the world, atop the highest peaks, and in the deepest dells. The once grassy slopes are now barren, and tempestuous winds scour the sharp rocks day and night.</w:t>
+      </w:r>
+    </w:p>
+    <w:p>
+      <w:pPr>
+        <w:rPr>
+          <w:rFonts w:hint="default"/>
+          <w:lang w:val="en-GB"/>
+        </w:rPr>
+      </w:pPr>
+    </w:p>
+    <w:p>
+      <w:pPr>
+        <w:rPr>
+          <w:rFonts w:hint="default"/>
+          <w:lang w:val="en-GB"/>
+        </w:rPr>
+      </w:pPr>
+      <w:r>
+        <w:rPr>
+          <w:rFonts w:hint="default"/>
+          <w:lang w:val="en-GB"/>
+        </w:rPr>
+        <w:t>This was my home. Before I was known as The Necromancer, when the sun rose high and the sky was still blue. I have kept my faith all these years, believing that someone like you would come to save us. I was there when the gates were built. I watched the sands encroach and the deserts split our kingdoms apart. I remember when the last flowers faded. I remember when the rivers dried up. I remember the day when men lost their voices, and the sounds of animals were replaced with the roars of engines and the screams of the dying. I have waited here a long time, Wanderer, but I knew that you would come.</w:t>
+      </w:r>
+    </w:p>
+    <w:p>
+      <w:pPr>
+        <w:rPr>
+          <w:rFonts w:hint="default"/>
+          <w:lang w:val="en-GB"/>
+        </w:rPr>
+      </w:pPr>
+    </w:p>
+    <w:p>
+      <w:pPr>
+        <w:rPr>
+          <w:rFonts w:hint="default"/>
+        </w:rPr>
+      </w:pPr>
+      <w:r>
+        <w:rPr>
+          <w:rFonts w:hint="default"/>
+          <w:lang w:val="en-GB"/>
+        </w:rPr>
+        <w:t>You will succeed in your quest, it is your destiny. You will survive, and you will triumph. I have seen it repeated again and again in my dreams. You will save me, Wanderer. I have carved your fate into the ruins of our cities. I see in the gods in your eyes, I see passion, and I see survival. So go now, go into the Mountains of Hythinea, where the cold winds blow and the sun can barely reach. Find the keys to the gate, and bring this world back to life.</w:t>
+      </w:r>
+    </w:p>
+    <w:p>
+      <w:pPr>
+        <w:rPr>
+          <w:rFonts w:hint="default"/>
+        </w:rPr>
+      </w:pPr>
+    </w:p>
+    <w:p>
+      <w:pPr>
+        <w:pStyle w:val="4"/>
+        <w:rPr>
+          <w:rFonts w:hint="default"/>
+        </w:rPr>
+      </w:pPr>
+      <w:r>
+        <w:rPr>
+          <w:rFonts w:hint="default"/>
+        </w:rPr>
+        <w:t xml:space="preserve">The Gate of </w:t>
+      </w:r>
+      <w:r>
+        <w:rPr>
+          <w:rFonts w:hint="default"/>
+          <w:lang w:val="en-GB"/>
+        </w:rPr>
+        <w:t>Hythinea</w:t>
+      </w:r>
+      <w:r>
+        <w:rPr>
+          <w:rFonts w:hint="default"/>
+        </w:rPr>
+        <w:t xml:space="preserve"> and the Dominion of Cruelty</w:t>
+      </w:r>
+    </w:p>
+    <w:p>
+      <w:pPr>
+        <w:rPr>
+          <w:rFonts w:hint="default"/>
+          <w:lang w:val="en-GB"/>
+        </w:rPr>
+      </w:pPr>
+      <w:r>
+        <w:rPr>
+          <w:rFonts w:hint="default"/>
+          <w:lang w:val="en-GB"/>
+        </w:rPr>
+        <w:t>“It is always darkest before the dawn, or so they say. There can be no triumph without sacrifice. Even as the sickness that pervades this world tightens its grip, there is still a chance for redemption. My people have known for a long time that our sacrifice must be paid in blood. There were many of us in the beginning. So many who gave their lives to halt the spread of evil. Scholars, teachers, students, clerics- all those who could dedicate their minds to our cause, these were my people. They called us the Mystics, a name we came to embrace as time went on. It was they who made me what I am today, incapable of death, but unable to do anything but pass through my lands like a ghost.</w:t>
+      </w:r>
+    </w:p>
+    <w:p>
+      <w:pPr>
+        <w:rPr>
+          <w:rFonts w:hint="default"/>
+          <w:lang w:val="en-GB"/>
+        </w:rPr>
+      </w:pPr>
+    </w:p>
+    <w:p>
+      <w:pPr>
+        <w:rPr>
+          <w:rFonts w:hint="default"/>
+          <w:lang w:val="en-GB"/>
+        </w:rPr>
+      </w:pPr>
+      <w:r>
+        <w:rPr>
+          <w:rFonts w:hint="default"/>
+          <w:lang w:val="en-GB"/>
+        </w:rPr>
+        <w:t>I am all that remains of our order, a watchman holding the last vigil of the Mystics. I have watched the spread of the corruption, written what I saw down so that future generations will know what came after our great war. I documented it all. I wrote as the sun swelled and turned red, as the cities crumbled and their foundations turned to sand.</w:t>
+      </w:r>
+    </w:p>
+    <w:p>
+      <w:pPr>
+        <w:rPr>
+          <w:rFonts w:hint="default"/>
+          <w:lang w:val="en-GB"/>
+        </w:rPr>
+      </w:pPr>
+    </w:p>
+    <w:p>
+      <w:pPr>
+        <w:rPr>
+          <w:rFonts w:hint="default"/>
+          <w:lang w:val="en-GB"/>
+        </w:rPr>
+      </w:pPr>
+      <w:r>
+        <w:rPr>
+          <w:rFonts w:hint="default"/>
+          <w:lang w:val="en-GB"/>
+        </w:rPr>
+        <w:t xml:space="preserve">I don’t think I told you, but it was the gods themselves that did this, albeit not consciously. </w:t>
       </w:r>
     </w:p>
     <w:p>
@@ -506,24 +557,51 @@
         <w:rPr>
           <w:rFonts w:hint="default"/>
         </w:rPr>
-        <w:t xml:space="preserve">The gods are dead, or have abandoned their post. The vaults of their tombs are empty, their souls dispersed into the air, and the ingenuity of man has failed. It is a sad truth, a truth impossible to bear and yet it is the only truth. It is a truth that resonates me and fills my lungs with relief as it bears down on my body. The angel of my dreams, my angel, is gone. She died long ago, before I came here. I cannot say I remember, but I know. I know I was there with her at the end, and like all things that must go to dust, I know she was not ready to say goodbye. She believed we would meet again beyond the veil, she believed it because she had to believe it. Because it was the only thing that would ease the truth of her passing, we knew that nothing could be done for either of us. I am not sure if I believed that we would meet again, but the lie was so sweet. We used the lie to spend our last times in peace and not fear. To pretend to eachother as if we were going on a long journey was far easier than to emit a final farewell. </w:t>
-      </w:r>
-    </w:p>
-    <w:p>
-      <w:pPr>
-        <w:rPr>
-          <w:rFonts w:hint="default"/>
-        </w:rPr>
-      </w:pPr>
-    </w:p>
-    <w:p>
-      <w:r>
-        <w:rPr>
-          <w:rFonts w:hint="default"/>
-        </w:rPr>
-        <w:t>The Necromancer did the same, but her plight was different, it is one that has destroyed her. Where I have suffered loss, she has suffered the destruction of her home, her world, and her people. She forfeited her life for the belief that one day she could cleanse the world of corruption because she wanted to believe it could return and in doing so, that she could return. It is the same with all that lives, to believe that dark days preceed the light. It is that belief that gives us life. And we all choose to believe.</w:t>
-      </w:r>
-    </w:p>
+        <w:t>The gods are dead, or have abandoned their post. The vaults of their tombs are empty, their souls dispersed into the air, and the ingenuity of man has failed. It is a sad truth, a truth impossible to bear and yet it is the only truth. It is a truth that resonates me and fills my lungs with relief as it bears down on my body. The angel of my dreams, my angel, is gone. She died long ago, before I came here. I cannot say I remember, but I know. I know I was there with her at the end, and like all things that must go to dust, I know she was not ready to say goodbye. She believed we would meet again beyond the veil, she believed it because she had to believe it. Because it was the only thing that would ease the truth of her passing, we knew that nothing could be done for either of us. I am not sure if I believed that we would meet again, but the lie was so sweet. We used the lie to spend our last times in peace and not fear. To pretend to each</w:t>
+      </w:r>
+      <w:r>
+        <w:rPr>
+          <w:rFonts w:hint="default"/>
+          <w:lang w:val="en-GB"/>
+        </w:rPr>
+        <w:t xml:space="preserve"> </w:t>
+      </w:r>
+      <w:r>
+        <w:rPr>
+          <w:rFonts w:hint="default"/>
+        </w:rPr>
+        <w:t xml:space="preserve">other as if we were going on a long journey was far easier than to emit a final farewell. </w:t>
+      </w:r>
+    </w:p>
+    <w:p>
+      <w:pPr>
+        <w:rPr>
+          <w:rFonts w:hint="default"/>
+        </w:rPr>
+      </w:pPr>
+    </w:p>
+    <w:p>
+      <w:r>
+        <w:rPr>
+          <w:rFonts w:hint="default"/>
+        </w:rPr>
+        <w:t xml:space="preserve">The Necromancer did the same, but her plight was different, it is one that has destroyed her. Where I have suffered loss, she has suffered the destruction of her home, her world, and her people. She forfeited her life for the belief that one day she could cleanse the world of corruption because she wanted to believe it could return and in doing so, that she could return. It is the same with all that lives, to believe that dark days </w:t>
+      </w:r>
+      <w:r>
+        <w:rPr>
+          <w:rFonts w:hint="default"/>
+          <w:lang w:val="en-GB"/>
+        </w:rPr>
+        <w:t>precede</w:t>
+      </w:r>
+      <w:r>
+        <w:rPr>
+          <w:rFonts w:hint="default"/>
+        </w:rPr>
+        <w:t xml:space="preserve"> the light. It is that belief that gives us life. And we all choose to believe.</w:t>
+      </w:r>
+    </w:p>
+    <w:p/>
     <w:sectPr>
       <w:pgSz w:w="11906" w:h="16838"/>
       <w:pgMar w:top="1440" w:right="1800" w:bottom="1440" w:left="1800" w:header="720" w:footer="720" w:gutter="0"/>

</xml_diff>

<commit_message>
<Feature, Bugfix, Story> Main Story 4th pass
Added shelter player icon.
Fixed bug where water icon wasn't displaying.
Added support for mouse aiming.
Fixed null reference exception when trying to get a dismantle reward
when none available.
Added shelter character event text.
Better enemy spawning when shelter character event triggered.
Added battle music layer 4.
Added default weapon for all new characters.
Removed character in shelter regions after death/discovery.
Changed lmg knockback ability to autospool ability.
Fixed map node audio not fading when map closed.
Fixed pause menu causing game to freeze when used in combat.
Fixed null reference on cooldown controller when skill is null.
Updated main story lore (parts 1-4).
</commit_message>
<xml_diff>
--- a/Story/Beyond The Veil.docx
+++ b/Story/Beyond The Veil.docx
@@ -45,7 +45,7 @@
           <w:rFonts w:hint="default"/>
           <w:lang w:val="en-GB"/>
         </w:rPr>
-        <w:t>These lands are diseased. They are the lands of my birth, yet I no longer recognise them. In that we are alike, for you are a stranger here. One thousand years ago the lands were clean, free of disease, and abundant with life. Now they are dead, dry, and soaked in the blood of countless men and women. I know why you are here, even if you do not. You are hear because I called you here, because it is you who can bring these lands into remission. I need you to do this for me, and when you succeed, I promise to return you to your own homeland.</w:t>
+        <w:t>We are alike, you and I, each of us look out upon this world and we do not recognise what we see. Yet I was born here, and you, you are merely a traveller to these lands. A welcome one indeed, but still a stranger, a wanderer. Your destiny is to pass through this world, whilst I must persist. I remember when these lands were green, free of disease, and so bountiful that none would go wanting. Now they are dead. Scored by the sun, dry, and soaked in the blood of vengeful war. I know why it is that you have come here, wanderer. You are here because you have lost yourself, you have stared too long into the darkness, and now the darkness has come to you. I will help you recover, I will give you back your mind, and your soul, and I will fill the aching hole within you. But you will help me.</w:t>
       </w:r>
     </w:p>
     <w:p>
@@ -56,442 +56,664 @@
           <w:lang w:val="en-GB"/>
         </w:rPr>
       </w:pPr>
+    </w:p>
+    <w:p>
+      <w:pPr>
+        <w:rPr>
+          <w:rFonts w:hint="default"/>
+          <w:lang w:val="en-GB"/>
+        </w:rPr>
+      </w:pPr>
+      <w:r>
+        <w:rPr>
+          <w:rFonts w:hint="default"/>
+          <w:lang w:val="en-GB"/>
+        </w:rPr>
+        <w:t>What you behold is a dead world- a stagnant place where civilisation and prosperity have wasted with the passing of the ages, leaving only barbarism and hopelessness in their stead. I come from a time when gods walked upon this earth, but they too are gone- lost in eternal sleep in their hidden tombs, in the places that sit at the edge of our sight. This I tell you, is your task- you must wake the gods, and return them to my world. This is the only way to reverse what has been done, and turn sickness to remission. To do so you will must embark on a journey across these lands, to find the hidden tombs, and break the chains that bind the gods to their slumber. When you have done this, when they have returned and the world cured, then your task will be complete, and you will be whole again.</w:t>
+      </w:r>
+    </w:p>
+    <w:p>
+      <w:pPr>
+        <w:rPr>
+          <w:rFonts w:hint="default"/>
+          <w:lang w:val="en-GB"/>
+        </w:rPr>
+      </w:pPr>
+    </w:p>
+    <w:p>
+      <w:pPr>
+        <w:rPr>
+          <w:rFonts w:hint="default"/>
+          <w:lang w:val="en-GB"/>
+        </w:rPr>
+      </w:pPr>
+      <w:r>
+        <w:rPr>
+          <w:rFonts w:hint="default"/>
+          <w:lang w:val="en-GB"/>
+        </w:rPr>
+        <w:t>Your path is not an easy one, there will be dangers, both physical and psychological. The disease that has rocked this world will try to take you. It will dig at your skin and beat at your mind. It will be aggressive, and it will know you, for you are foreign and uncorrupted- a beacon for the darkness. We call this disease essence, and indeed it is the essence of the world, unfettered and unchained. Once it gave strength to the gods, now unbound it breeds only chaos. Feeding on our desires, our fears, all that we desire but do not give voice. All you will encounter, be it man, beast, or plant, have fallen to the disease. Some may still resist, and they may even offer to aid you. Other, however, will sense that you do not belong here, and they will stop at nothing to rid you from the world.</w:t>
+      </w:r>
+    </w:p>
+    <w:p>
+      <w:pPr>
+        <w:rPr>
+          <w:rFonts w:hint="default"/>
+          <w:lang w:val="en-GB"/>
+        </w:rPr>
+      </w:pPr>
+    </w:p>
+    <w:p>
+      <w:pPr>
+        <w:rPr>
+          <w:rFonts w:hint="default"/>
+          <w:lang w:val="en-GB"/>
+        </w:rPr>
+      </w:pPr>
+      <w:r>
+        <w:rPr>
+          <w:rFonts w:hint="default"/>
+          <w:lang w:val="en-GB"/>
+        </w:rPr>
+        <w:t>When you wake you will see a gate amid a boundless expanse of sand we call The Whispering Desert. The gate is dormant, for now, but when awakened will allow you to travel to a place that we call the veil, and in that place you will find the tomb of the goddess Eo, whose mind you must unburden from pain. There is a temple deep in the desert. It is a cursed place, but if you can find away to cleanse it, it will open the gate for you. I do not know what events will transpire when you pass through the veil, but I will be waiting for you on the other side, no matter what happens.</w:t>
+      </w:r>
+    </w:p>
+    <w:p>
+      <w:pPr>
+        <w:rPr>
+          <w:rFonts w:hint="default"/>
+        </w:rPr>
+      </w:pPr>
+    </w:p>
+    <w:p>
+      <w:pPr>
+        <w:pStyle w:val="4"/>
+        <w:rPr>
+          <w:rFonts w:hint="default"/>
+        </w:rPr>
+      </w:pPr>
+      <w:r>
+        <w:rPr>
+          <w:rFonts w:hint="default"/>
+        </w:rPr>
+        <w:t>The Gate of Eo and the Dominion of Despair</w:t>
+      </w:r>
+    </w:p>
+    <w:p>
+      <w:pPr>
+        <w:rPr>
+          <w:rFonts w:hint="default"/>
+          <w:lang w:val="en-GB"/>
+        </w:rPr>
+      </w:pPr>
+      <w:r>
+        <w:rPr>
+          <w:rFonts w:hint="default"/>
+          <w:lang w:val="en-GB"/>
+        </w:rPr>
+        <w:t>So it is done, you have passed through the gate and the realm between the shadows. You have done what none have managed before. Already I hear a voice on the wind, the voice of Eo- beautiful yet haunting, calling for her lost siblings. How must it feel, to awaken after so many years, to see your beautiful world in ruins. But I saw it happen, I saw life of the land fade and turn to ash. I watched as the strength of the earth was drained away, and the spirit of the earth enfeebled before my eyes. I was cursed to remain, to be here to watch everything I loved fade away, to see my friends and my family die, doomed to solitude by my permanence. I do not grieve for the dead, wanderer, for it is the living who grieve.</w:t>
+      </w:r>
+    </w:p>
+    <w:p>
+      <w:pPr>
+        <w:rPr>
+          <w:rFonts w:hint="default"/>
+          <w:lang w:val="en-GB"/>
+        </w:rPr>
+      </w:pPr>
+    </w:p>
+    <w:p>
+      <w:pPr>
+        <w:rPr>
+          <w:rFonts w:hint="default"/>
+          <w:lang w:val="en-GB"/>
+        </w:rPr>
+      </w:pPr>
+    </w:p>
+    <w:p>
+      <w:pPr>
+        <w:rPr>
+          <w:rFonts w:hint="default"/>
+          <w:lang w:val="en-GB"/>
+        </w:rPr>
+      </w:pPr>
+      <w:r>
+        <w:rPr>
+          <w:rFonts w:hint="default"/>
+          <w:lang w:val="en-GB"/>
+        </w:rPr>
+        <w:t>We stand now in the kingdom of Hythinea, the warrior goddess, queen of motherhood. This was once the the backbone of the world. Atop the highest peaks were built her fortresses, and in deepest dells her cities. Gone are the grassy slopes with their grazing flock. Gone are the roads where merchants once ran their goods. Gone are the flowered pastures and gentle rivers. Now there is only dirt and rock amongst the shattered mountains. Dark shadows cast by black crags, and the eyes of evil looking out from their caves.</w:t>
+      </w:r>
+    </w:p>
+    <w:p>
+      <w:pPr>
+        <w:rPr>
+          <w:rFonts w:hint="default"/>
+          <w:lang w:val="en-GB"/>
+        </w:rPr>
+      </w:pPr>
+    </w:p>
+    <w:p>
+      <w:pPr>
+        <w:rPr>
+          <w:rFonts w:hint="default"/>
+          <w:lang w:val="en-GB"/>
+        </w:rPr>
+      </w:pPr>
+      <w:r>
+        <w:rPr>
+          <w:rFonts w:hint="default"/>
+          <w:lang w:val="en-GB"/>
+        </w:rPr>
+        <w:t>This was my home. Before I became The Necromancer, when the sun rose high and the sky was still blue. I have kept my faith all these years, believing that someone like you would come to save us. I was there when the gates were built. I watched as the sands encroach upon our kingdoms, and with them our ties to our brothers and sisters disappear on the desert winds. I remember when the last flowers faded. I remember when the rivers dried up. I remember the day when the brave lost their voice, and the braying of animals replaced by screams of the dying. I have waited here a long time, Wanderer, but I knew that you would come.</w:t>
+      </w:r>
+    </w:p>
+    <w:p>
+      <w:pPr>
+        <w:rPr>
+          <w:rFonts w:hint="default"/>
+          <w:lang w:val="en-GB"/>
+        </w:rPr>
+      </w:pPr>
+    </w:p>
+    <w:p>
+      <w:pPr>
+        <w:rPr>
+          <w:rFonts w:hint="default"/>
+        </w:rPr>
+      </w:pPr>
+      <w:r>
+        <w:rPr>
+          <w:rFonts w:hint="default"/>
+          <w:lang w:val="en-GB"/>
+        </w:rPr>
+        <w:t>It is your destiny to succeed. I have seen it repeated again and again in my dreams. You will save me, Wanderer. I have carved your fate into the ruins of our cities. I see in the gods in your eyes, I see passion, and I see survival. So go now, go into the Mountains of Hythinea, where the cold winds blow and the sun cannot survive. Activate the gate, and bring this world back to life.</w:t>
+      </w:r>
+    </w:p>
+    <w:p>
+      <w:pPr>
+        <w:rPr>
+          <w:rFonts w:hint="default"/>
+        </w:rPr>
+      </w:pPr>
+    </w:p>
+    <w:p>
+      <w:pPr>
+        <w:pStyle w:val="4"/>
+        <w:rPr>
+          <w:rFonts w:hint="default"/>
+        </w:rPr>
+      </w:pPr>
+      <w:r>
+        <w:rPr>
+          <w:rFonts w:hint="default"/>
+        </w:rPr>
+        <w:t xml:space="preserve">The Gate of </w:t>
+      </w:r>
+      <w:r>
+        <w:rPr>
+          <w:rFonts w:hint="default"/>
+          <w:lang w:val="en-GB"/>
+        </w:rPr>
+        <w:t>Hythinea</w:t>
+      </w:r>
+      <w:r>
+        <w:rPr>
+          <w:rFonts w:hint="default"/>
+        </w:rPr>
+        <w:t xml:space="preserve"> and the Dominion of Cruelty</w:t>
+      </w:r>
+    </w:p>
+    <w:p>
+      <w:pPr>
+        <w:rPr>
+          <w:rFonts w:hint="default"/>
+          <w:lang w:val="en-GB"/>
+        </w:rPr>
+      </w:pPr>
+      <w:r>
+        <w:rPr>
+          <w:rFonts w:hint="default"/>
+          <w:lang w:val="en-GB"/>
+        </w:rPr>
+        <w:t>Do you see it when you sleep? Can you hear it in silent places? Do you catch glimpses of it when you blink, as if engraved on the lids of your eyes? It is there, everywhere, in all places, and in all times. Do you not know of what I speak? It is the cold in the pit of your stomach at night, the black thoughts when you are alone. It is the dread, the terrible thought that things will not always be. It is the fear that gives life brilliance. I feel it always, with every waking moment and every darkened sleep. I know you feel it too, we all do.</w:t>
+      </w:r>
+    </w:p>
+    <w:p>
+      <w:pPr>
+        <w:rPr>
+          <w:rFonts w:hint="default"/>
+          <w:lang w:val="en-GB"/>
+        </w:rPr>
+      </w:pPr>
+    </w:p>
+    <w:p>
+      <w:pPr>
+        <w:rPr>
+          <w:rFonts w:hint="default"/>
+          <w:lang w:val="en-GB"/>
+        </w:rPr>
+      </w:pPr>
+      <w:r>
+        <w:rPr>
+          <w:rFonts w:hint="default"/>
+          <w:lang w:val="en-GB"/>
+        </w:rPr>
+        <w:t>It is always darkest before the dawn, or so they say. There can be no triumph without sacrifice. Even as the sickness that pervades this world tightens its grip, there is still a chance for redemption. My people have known for a long time that our sacrifice must be paid in blood. There were many of us in the beginning. So many who gave their lives to halt the spread of evil. Scholars, teachers, students, clerics- all those who could dedicate their minds to our cause, these were my people. They called us the Mystics, a name we came to embrace as time went on. It was they who made me what I am today, incapable of death, but unable to do anything but pass through my lands like a ghost.</w:t>
+      </w:r>
+    </w:p>
+    <w:p>
+      <w:pPr>
+        <w:rPr>
+          <w:rFonts w:hint="default"/>
+          <w:lang w:val="en-GB"/>
+        </w:rPr>
+      </w:pPr>
+    </w:p>
+    <w:p>
+      <w:pPr>
+        <w:rPr>
+          <w:rFonts w:hint="default"/>
+          <w:lang w:val="en-GB"/>
+        </w:rPr>
+      </w:pPr>
+      <w:r>
+        <w:rPr>
+          <w:rFonts w:hint="default"/>
+          <w:lang w:val="en-GB"/>
+        </w:rPr>
+        <w:t xml:space="preserve">I am all that remains of our order, my burden to hold the last vigil of the Mystics. I have watched the spread of the corruption, written what I saw down so that future generations will know what came after our great war. I documented it all. I wrote as the sun swelled and turned red, as the cities crumbled and their foundations turned to sand. </w:t>
+      </w:r>
+      <w:r>
+        <w:rPr>
+          <w:rFonts w:hint="default"/>
+        </w:rPr>
+        <w:t>The world is tearing itself apart, atom by atom. The very essence of the earth is corrupted, giving flesh to the nightmares of men, perverting all that is right. The gods maintained this essence, and in their absence there was nothing but chaos to direct it. Now you know why there are things in the wastes that you cannot believe to exist. It is the essence that gives unnatural life to those who wander freely in the world. With every passing moment I see the essence entering into you, giving you strength. You must not let it take a hold of you. You must maintain your resolve</w:t>
+      </w:r>
+      <w:r>
+        <w:rPr>
+          <w:rFonts w:hint="default"/>
+          <w:lang w:val="en-GB"/>
+        </w:rPr>
+        <w:t>.</w:t>
+      </w:r>
+    </w:p>
+    <w:p>
+      <w:pPr>
+        <w:rPr>
+          <w:rFonts w:hint="default"/>
+          <w:lang w:val="en-GB"/>
+        </w:rPr>
+      </w:pPr>
+    </w:p>
+    <w:p>
+      <w:pPr>
+        <w:rPr>
+          <w:rFonts w:hint="default"/>
+          <w:lang w:val="en-GB"/>
+        </w:rPr>
+      </w:pPr>
+    </w:p>
+    <w:p>
+      <w:pPr>
+        <w:rPr>
+          <w:rFonts w:hint="default"/>
+          <w:lang w:val="en-GB"/>
+        </w:rPr>
+      </w:pPr>
+    </w:p>
+    <w:p>
+      <w:pPr>
+        <w:rPr>
+          <w:rFonts w:hint="default"/>
+        </w:rPr>
+      </w:pPr>
+    </w:p>
+    <w:p>
+      <w:pPr>
+        <w:pStyle w:val="4"/>
+        <w:rPr>
+          <w:rFonts w:hint="default"/>
+        </w:rPr>
+      </w:pPr>
+      <w:r>
+        <w:rPr>
+          <w:rFonts w:hint="default"/>
+        </w:rPr>
+        <w:t>The Gate of R</w:t>
+      </w:r>
+      <w:r>
+        <w:rPr>
+          <w:rFonts w:hint="default"/>
+          <w:lang w:val="en-GB"/>
+        </w:rPr>
+        <w:t>ha</w:t>
+      </w:r>
+      <w:r>
+        <w:rPr>
+          <w:rFonts w:hint="default"/>
+        </w:rPr>
+        <w:t>l</w:t>
+      </w:r>
+      <w:r>
+        <w:rPr>
+          <w:rFonts w:hint="default"/>
+          <w:lang w:val="en-GB"/>
+        </w:rPr>
+        <w:t>los</w:t>
+      </w:r>
+      <w:r>
+        <w:rPr>
+          <w:rFonts w:hint="default"/>
+        </w:rPr>
+        <w:t xml:space="preserve"> and the Dominion of Hate</w:t>
+      </w:r>
+    </w:p>
+    <w:p>
+      <w:pPr>
+        <w:rPr>
+          <w:rFonts w:hint="default"/>
+        </w:rPr>
+      </w:pPr>
+    </w:p>
+    <w:p>
+      <w:pPr>
+        <w:rPr>
+          <w:rFonts w:hint="default"/>
+          <w:lang w:val="en-GB"/>
+        </w:rPr>
+      </w:pPr>
+      <w:r>
+        <w:rPr>
+          <w:rFonts w:hint="default"/>
+          <w:lang w:val="en-GB"/>
+        </w:rPr>
+        <w:t>I remember the first years of my watch. There was so much sadness then, for the changing of the seasons could still be seen, and the wounds of war were still fresh in the earth. Yet I had much hope, I believed things would change, that the gods would return and put things right. Now I laugh at my naivety. But I envy that young woman, she had something to live for, her skin still radiant with life, before bitterness turned everything to grey.</w:t>
+      </w:r>
+    </w:p>
+    <w:p>
+      <w:pPr>
+        <w:rPr>
+          <w:rFonts w:hint="default"/>
+        </w:rPr>
+      </w:pPr>
+    </w:p>
+    <w:p>
+      <w:pPr>
+        <w:rPr>
+          <w:rFonts w:hint="default"/>
+          <w:lang w:val="en-GB"/>
+        </w:rPr>
+      </w:pPr>
+      <w:r>
+        <w:rPr>
+          <w:rFonts w:hint="default"/>
+          <w:lang w:val="en-GB"/>
+        </w:rPr>
+        <w:t>In those days my people still walked freely, not yet confined to the edges of the world</w:t>
+      </w:r>
+      <w:r>
+        <w:rPr>
+          <w:rFonts w:hint="default"/>
+        </w:rPr>
+        <w:t xml:space="preserve">. </w:t>
+      </w:r>
+      <w:r>
+        <w:rPr>
+          <w:rFonts w:hint="default"/>
+          <w:lang w:val="en-GB"/>
+        </w:rPr>
+        <w:t xml:space="preserve">At that time </w:t>
+      </w:r>
+      <w:r>
+        <w:rPr>
+          <w:rFonts w:hint="default"/>
+        </w:rPr>
+        <w:t xml:space="preserve">I </w:t>
+      </w:r>
+      <w:r>
+        <w:rPr>
+          <w:rFonts w:hint="default"/>
+          <w:lang w:val="en-GB"/>
+        </w:rPr>
+        <w:t xml:space="preserve">roamed </w:t>
+      </w:r>
+      <w:r>
+        <w:rPr>
+          <w:rFonts w:hint="default"/>
+        </w:rPr>
+        <w:t>the earth, ke</w:t>
+      </w:r>
+      <w:r>
+        <w:rPr>
+          <w:rFonts w:hint="default"/>
+          <w:lang w:val="en-GB"/>
+        </w:rPr>
+        <w:t>eping</w:t>
+      </w:r>
+      <w:r>
+        <w:rPr>
+          <w:rFonts w:hint="default"/>
+        </w:rPr>
+        <w:t xml:space="preserve"> my distance, document</w:t>
+      </w:r>
+      <w:r>
+        <w:rPr>
+          <w:rFonts w:hint="default"/>
+          <w:lang w:val="en-GB"/>
+        </w:rPr>
+        <w:t>ing</w:t>
+      </w:r>
+      <w:r>
+        <w:rPr>
+          <w:rFonts w:hint="default"/>
+        </w:rPr>
+        <w:t xml:space="preserve"> what I could. I wanted to preserve a record of how things were. But I could not see it all before </w:t>
+      </w:r>
+      <w:r>
+        <w:rPr>
+          <w:rFonts w:hint="default"/>
+          <w:lang w:val="en-GB"/>
+        </w:rPr>
+        <w:t>it was too late, the great seas were already dry, and the great wasteland spread across the earth</w:t>
+      </w:r>
+      <w:r>
+        <w:rPr>
+          <w:rFonts w:hint="default"/>
+        </w:rPr>
+        <w:t xml:space="preserve">. </w:t>
+      </w:r>
+      <w:r>
+        <w:rPr>
+          <w:rFonts w:hint="default"/>
+          <w:lang w:val="en-GB"/>
+        </w:rPr>
+        <w:t>I could not say for how long I searched for living things, looking for lost forests, lakes, and plains</w:t>
+      </w:r>
+      <w:r>
+        <w:rPr>
+          <w:rFonts w:hint="default"/>
+        </w:rPr>
+        <w:t xml:space="preserve">. </w:t>
+      </w:r>
+      <w:r>
+        <w:rPr>
+          <w:rFonts w:hint="default"/>
+          <w:lang w:val="en-GB"/>
+        </w:rPr>
+        <w:t>It could have been an eternity, I would not know, nothing changed in those long years, not on the face of the earth, nor in me.</w:t>
+      </w:r>
+    </w:p>
+    <w:p>
+      <w:pPr>
+        <w:rPr>
+          <w:rFonts w:hint="default"/>
+          <w:lang w:val="en-GB"/>
+        </w:rPr>
+      </w:pPr>
+    </w:p>
+    <w:p>
+      <w:pPr>
+        <w:rPr>
+          <w:rFonts w:hint="default"/>
+        </w:rPr>
+      </w:pPr>
+      <w:r>
+        <w:rPr>
+          <w:rFonts w:hint="default"/>
+        </w:rPr>
+        <w:t xml:space="preserve">You are nearing the end of your journey. I can feel the air changing, quivering, as you advance. </w:t>
+      </w:r>
+      <w:r>
+        <w:rPr>
+          <w:rFonts w:hint="default"/>
+          <w:lang w:val="en-GB"/>
+        </w:rPr>
+        <w:t>The air is lighter, as if a weight were lifting</w:t>
+      </w:r>
+      <w:r>
+        <w:rPr>
+          <w:rFonts w:hint="default"/>
+        </w:rPr>
+        <w:t xml:space="preserve">. Even the sun seems brighter to my eyes. Soon I will be able to show you the wonders of this world. When the gods </w:t>
+      </w:r>
+      <w:r>
+        <w:rPr>
+          <w:rFonts w:hint="default"/>
+          <w:lang w:val="en-GB"/>
+        </w:rPr>
+        <w:t>return</w:t>
+      </w:r>
+      <w:r>
+        <w:rPr>
+          <w:rFonts w:hint="default"/>
+        </w:rPr>
+        <w:t xml:space="preserve"> we will walk </w:t>
+      </w:r>
+      <w:r>
+        <w:rPr>
+          <w:rFonts w:hint="default"/>
+          <w:lang w:val="en-GB"/>
+        </w:rPr>
+        <w:t xml:space="preserve">the ground </w:t>
+      </w:r>
+      <w:r>
+        <w:rPr>
+          <w:rFonts w:hint="default"/>
+        </w:rPr>
+        <w:t xml:space="preserve">together. I will give you the life you desire, and you will take my hand as we watch </w:t>
+      </w:r>
+      <w:r>
+        <w:rPr>
+          <w:rFonts w:hint="default"/>
+          <w:lang w:val="en-GB"/>
+        </w:rPr>
+        <w:t>an ancient dawn become new once more</w:t>
+      </w:r>
+      <w:r>
+        <w:rPr>
+          <w:rFonts w:hint="default"/>
+        </w:rPr>
+        <w:t xml:space="preserve">. We are so close to the end, Wanderer. The next gate will take you to the ruins of our greatest city, where the lingering ghosts of </w:t>
+      </w:r>
+      <w:r>
+        <w:rPr>
+          <w:rFonts w:hint="default"/>
+          <w:lang w:val="en-GB"/>
+        </w:rPr>
+        <w:t>the</w:t>
+      </w:r>
+      <w:r>
+        <w:rPr>
+          <w:rFonts w:hint="default"/>
+        </w:rPr>
+        <w:t xml:space="preserve"> died </w:t>
+      </w:r>
+      <w:r>
+        <w:rPr>
+          <w:rFonts w:hint="default"/>
+          <w:lang w:val="en-GB"/>
+        </w:rPr>
+        <w:t>cry out for life</w:t>
+      </w:r>
+      <w:r>
+        <w:rPr>
+          <w:rFonts w:hint="default"/>
+        </w:rPr>
+        <w:t>. Do not let them drag you down</w:t>
+      </w:r>
+      <w:r>
+        <w:rPr>
+          <w:rFonts w:hint="default"/>
+          <w:lang w:val="en-GB"/>
+        </w:rPr>
+        <w:t>.</w:t>
+      </w:r>
+      <w:r>
+        <w:rPr>
+          <w:rFonts w:hint="default"/>
+        </w:rPr>
+        <w:t>. Good luck Wanderer.</w:t>
+      </w:r>
+    </w:p>
+    <w:p>
+      <w:pPr>
+        <w:rPr>
+          <w:rFonts w:hint="default"/>
+        </w:rPr>
+      </w:pPr>
+    </w:p>
+    <w:p>
+      <w:pPr>
+        <w:pStyle w:val="4"/>
+        <w:rPr>
+          <w:rFonts w:hint="default"/>
+        </w:rPr>
+      </w:pPr>
+      <w:r>
+        <w:rPr>
+          <w:rFonts w:hint="default"/>
+        </w:rPr>
+        <w:t>The Gate of Ahn</w:t>
+      </w:r>
+      <w:r>
+        <w:rPr>
+          <w:rFonts w:hint="default"/>
+          <w:lang w:val="en-GB"/>
+        </w:rPr>
+        <w:t>a</w:t>
+      </w:r>
+      <w:r>
+        <w:rPr>
+          <w:rFonts w:hint="default"/>
+        </w:rPr>
+        <w:t xml:space="preserve"> and the Dominion of Apathy</w:t>
+      </w:r>
+    </w:p>
+    <w:p>
+      <w:pPr>
+        <w:rPr>
+          <w:rFonts w:hint="default"/>
+        </w:rPr>
+      </w:pPr>
+    </w:p>
+    <w:p>
+      <w:pPr>
+        <w:rPr>
+          <w:rFonts w:hint="default"/>
+          <w:b/>
+          <w:bCs/>
+          <w:lang w:val="en-GB"/>
+        </w:rPr>
+      </w:pPr>
+      <w:r>
+        <w:rPr>
+          <w:rFonts w:hint="default"/>
+        </w:rPr>
+        <w:t>Surely you can feel it as I do. The winds are changing, Wanderer. I can hear the gods whispering in my ear, telling me we will succeed. We will find a new life when the gods return, a peaceful one, amongst the mountains, or the lakes- wherever you desire. I will be with you forever I promise. I will be the life I promised you, after all you have done it is the least I can offer you. My eternal vigil will finally be over, and my duty fulfilled. The gods will return my people to me, and we will be content forever.</w:t>
+      </w:r>
       <w:bookmarkStart w:id="0" w:name="_GoBack"/>
       <w:bookmarkEnd w:id="0"/>
-    </w:p>
-    <w:p>
-      <w:pPr>
-        <w:rPr>
-          <w:rFonts w:hint="default"/>
-          <w:lang w:val="en-GB"/>
-        </w:rPr>
-      </w:pPr>
-      <w:r>
-        <w:rPr>
-          <w:rFonts w:hint="default"/>
-          <w:lang w:val="en-GB"/>
-        </w:rPr>
-        <w:t>What I ask of you is no trivial thing, but I know you will prevail. You are asleep, this is the only way that I can speak to you, for I lost my physical form many years ago. When you open your eyes, you will behold a dead world- a stagnant place where civilisation and prosperity have long since died, leaving only barbarism and hopelessness in their stead. I come from a time when gods walked upon this earth, but now they are gone- lost in tormented sleep in their hidden tombs. This is your task- you must wake them and bring them back to my world. To do so you will must embark on a journey across these lands, find their tombs, and rid them of the nightmares that bind them to their slumber. When you have done this, when they have returned, your task will be complete.</w:t>
-      </w:r>
-    </w:p>
-    <w:p>
-      <w:pPr>
-        <w:rPr>
-          <w:rFonts w:hint="default"/>
-          <w:lang w:val="en-GB"/>
-        </w:rPr>
-      </w:pPr>
-    </w:p>
-    <w:p>
-      <w:pPr>
-        <w:rPr>
-          <w:rFonts w:hint="default"/>
-          <w:lang w:val="en-GB"/>
-        </w:rPr>
-      </w:pPr>
-      <w:r>
-        <w:rPr>
-          <w:rFonts w:hint="default"/>
-          <w:lang w:val="en-GB"/>
-        </w:rPr>
-        <w:t>There will be obstacles in your path- both physical and psychological. The disease that has rocked this world will try to infect you, it will be aggressive, as you are the only uncorrupted soul here. We call this disease essence, and indeed it is the essence of the world come unbound. Once the substance that gave strength to the gods, now undirected it breeds chaos. So potent are it’s effects that it can contort reality so as to be unrecognisable. All you will encounter, be it man, beast, or plant, have fallen to the disease. Some may still resist it, and will be empathetic to your goal, whilst others will see you only as an intruder. They will sense, as I can, that you are foreign, and they will stop at nothing to rid you from the world.</w:t>
-      </w:r>
-    </w:p>
-    <w:p>
-      <w:pPr>
-        <w:rPr>
-          <w:rFonts w:hint="default"/>
-          <w:lang w:val="en-GB"/>
-        </w:rPr>
-      </w:pPr>
-    </w:p>
-    <w:p>
-      <w:pPr>
-        <w:rPr>
-          <w:rFonts w:hint="default"/>
-          <w:lang w:val="en-GB"/>
-        </w:rPr>
-      </w:pPr>
-      <w:r>
-        <w:rPr>
-          <w:rFonts w:hint="default"/>
-          <w:lang w:val="en-GB"/>
-        </w:rPr>
-        <w:t>When you wake you will see a gate amid a boundless expanse of sand we call The Whispering Desert. The gate is dormant, for now, but when awakened will allow you to travel to a place that we call the veil, and in that place you will find the tomb of the goddess Eo, whose mind you must unburden from pain. There is a temple deep in the desert. It is a cursed place, but if you can find away to cleanse it, it will open the gate for you. I do not know what events will transpire when you pass through the veil, but I will be waiting for you on the other side, no matter what happens.</w:t>
-      </w:r>
-    </w:p>
-    <w:p>
-      <w:pPr>
-        <w:rPr>
-          <w:rFonts w:hint="default"/>
-        </w:rPr>
-      </w:pPr>
-    </w:p>
-    <w:p>
-      <w:pPr>
-        <w:pStyle w:val="4"/>
-        <w:rPr>
-          <w:rFonts w:hint="default"/>
-        </w:rPr>
-      </w:pPr>
-      <w:r>
-        <w:rPr>
-          <w:rFonts w:hint="default"/>
-        </w:rPr>
-        <w:t>The Gate of Eo and the Dominion of Despair</w:t>
-      </w:r>
-    </w:p>
-    <w:p>
-      <w:pPr>
-        <w:rPr>
-          <w:rFonts w:hint="default"/>
-          <w:lang w:val="en-GB"/>
-        </w:rPr>
-      </w:pPr>
-      <w:r>
-        <w:rPr>
-          <w:rFonts w:hint="default"/>
-          <w:lang w:val="en-GB"/>
-        </w:rPr>
-        <w:t>“You have done well. You have set Eo’s soul free. Already I can feel her voice on the wind, she has already begun cleansing the essence from the earth, I know it. Our victory is small however- for there are still four more gods to awaken, and these will not be so easy. The gate you passed through was not just an entrance to Eo’s tomb, but also passage to another gate. Each gate is built in a different dominion, in the ashes of the five ancient kingdoms.</w:t>
-      </w:r>
-    </w:p>
-    <w:p>
-      <w:pPr>
-        <w:rPr>
-          <w:rFonts w:hint="default"/>
-          <w:lang w:val="en-GB"/>
-        </w:rPr>
-      </w:pPr>
-    </w:p>
-    <w:p>
-      <w:pPr>
-        <w:rPr>
-          <w:rFonts w:hint="default"/>
-          <w:lang w:val="en-GB"/>
-        </w:rPr>
-      </w:pPr>
-      <w:r>
-        <w:rPr>
-          <w:rFonts w:hint="default"/>
-          <w:lang w:val="en-GB"/>
-        </w:rPr>
-        <w:t>This gate has brought you to the kingdom of Hythinea, the warrior. Her domain was built along the backbone of the world, atop the highest peaks, and in the deepest dells. The once grassy slopes are now barren, and tempestuous winds scour the sharp rocks day and night.</w:t>
-      </w:r>
-    </w:p>
-    <w:p>
-      <w:pPr>
-        <w:rPr>
-          <w:rFonts w:hint="default"/>
-          <w:lang w:val="en-GB"/>
-        </w:rPr>
-      </w:pPr>
-    </w:p>
-    <w:p>
-      <w:pPr>
-        <w:rPr>
-          <w:rFonts w:hint="default"/>
-          <w:lang w:val="en-GB"/>
-        </w:rPr>
-      </w:pPr>
-      <w:r>
-        <w:rPr>
-          <w:rFonts w:hint="default"/>
-          <w:lang w:val="en-GB"/>
-        </w:rPr>
-        <w:t>This was my home. Before I was known as The Necromancer, when the sun rose high and the sky was still blue. I have kept my faith all these years, believing that someone like you would come to save us. I was there when the gates were built. I watched the sands encroach and the deserts split our kingdoms apart. I remember when the last flowers faded. I remember when the rivers dried up. I remember the day when men lost their voices, and the sounds of animals were replaced with the roars of engines and the screams of the dying. I have waited here a long time, Wanderer, but I knew that you would come.</w:t>
-      </w:r>
-    </w:p>
-    <w:p>
-      <w:pPr>
-        <w:rPr>
-          <w:rFonts w:hint="default"/>
-          <w:lang w:val="en-GB"/>
-        </w:rPr>
-      </w:pPr>
-    </w:p>
-    <w:p>
-      <w:pPr>
-        <w:rPr>
-          <w:rFonts w:hint="default"/>
-        </w:rPr>
-      </w:pPr>
-      <w:r>
-        <w:rPr>
-          <w:rFonts w:hint="default"/>
-          <w:lang w:val="en-GB"/>
-        </w:rPr>
-        <w:t>You will succeed in your quest, it is your destiny. You will survive, and you will triumph. I have seen it repeated again and again in my dreams. You will save me, Wanderer. I have carved your fate into the ruins of our cities. I see in the gods in your eyes, I see passion, and I see survival. So go now, go into the Mountains of Hythinea, where the cold winds blow and the sun can barely reach. Find the keys to the gate, and bring this world back to life.</w:t>
-      </w:r>
-    </w:p>
-    <w:p>
-      <w:pPr>
-        <w:rPr>
-          <w:rFonts w:hint="default"/>
-        </w:rPr>
-      </w:pPr>
-    </w:p>
-    <w:p>
-      <w:pPr>
-        <w:pStyle w:val="4"/>
-        <w:rPr>
-          <w:rFonts w:hint="default"/>
-        </w:rPr>
-      </w:pPr>
-      <w:r>
-        <w:rPr>
-          <w:rFonts w:hint="default"/>
-        </w:rPr>
-        <w:t xml:space="preserve">The Gate of </w:t>
-      </w:r>
-      <w:r>
-        <w:rPr>
-          <w:rFonts w:hint="default"/>
-          <w:lang w:val="en-GB"/>
-        </w:rPr>
-        <w:t>Hythinea</w:t>
-      </w:r>
-      <w:r>
-        <w:rPr>
-          <w:rFonts w:hint="default"/>
-        </w:rPr>
-        <w:t xml:space="preserve"> and the Dominion of Cruelty</w:t>
-      </w:r>
-    </w:p>
-    <w:p>
-      <w:pPr>
-        <w:rPr>
-          <w:rFonts w:hint="default"/>
-          <w:lang w:val="en-GB"/>
-        </w:rPr>
-      </w:pPr>
-      <w:r>
-        <w:rPr>
-          <w:rFonts w:hint="default"/>
-          <w:lang w:val="en-GB"/>
-        </w:rPr>
-        <w:t>“It is always darkest before the dawn, or so they say. There can be no triumph without sacrifice. Even as the sickness that pervades this world tightens its grip, there is still a chance for redemption. My people have known for a long time that our sacrifice must be paid in blood. There were many of us in the beginning. So many who gave their lives to halt the spread of evil. Scholars, teachers, students, clerics- all those who could dedicate their minds to our cause, these were my people. They called us the Mystics, a name we came to embrace as time went on. It was they who made me what I am today, incapable of death, but unable to do anything but pass through my lands like a ghost.</w:t>
-      </w:r>
-    </w:p>
-    <w:p>
-      <w:pPr>
-        <w:rPr>
-          <w:rFonts w:hint="default"/>
-          <w:lang w:val="en-GB"/>
-        </w:rPr>
-      </w:pPr>
-    </w:p>
-    <w:p>
-      <w:pPr>
-        <w:rPr>
-          <w:rFonts w:hint="default"/>
-          <w:lang w:val="en-GB"/>
-        </w:rPr>
-      </w:pPr>
-      <w:r>
-        <w:rPr>
-          <w:rFonts w:hint="default"/>
-          <w:lang w:val="en-GB"/>
-        </w:rPr>
-        <w:t>I am all that remains of our order, a watchman holding the last vigil of the Mystics. I have watched the spread of the corruption, written what I saw down so that future generations will know what came after our great war. I documented it all. I wrote as the sun swelled and turned red, as the cities crumbled and their foundations turned to sand.</w:t>
-      </w:r>
-    </w:p>
-    <w:p>
-      <w:pPr>
-        <w:rPr>
-          <w:rFonts w:hint="default"/>
-          <w:lang w:val="en-GB"/>
-        </w:rPr>
-      </w:pPr>
-    </w:p>
-    <w:p>
-      <w:pPr>
-        <w:rPr>
-          <w:rFonts w:hint="default"/>
-          <w:lang w:val="en-GB"/>
-        </w:rPr>
-      </w:pPr>
-      <w:r>
-        <w:rPr>
-          <w:rFonts w:hint="default"/>
-          <w:lang w:val="en-GB"/>
-        </w:rPr>
-        <w:t xml:space="preserve">I don’t think I told you, but it was the gods themselves that did this, albeit not consciously. </w:t>
-      </w:r>
-    </w:p>
-    <w:p>
-      <w:pPr>
-        <w:rPr>
-          <w:rFonts w:hint="default"/>
-        </w:rPr>
-      </w:pPr>
-    </w:p>
-    <w:p>
-      <w:pPr>
-        <w:rPr>
-          <w:rFonts w:hint="default"/>
-        </w:rPr>
-      </w:pPr>
-      <w:r>
-        <w:rPr>
-          <w:rFonts w:hint="default"/>
-        </w:rPr>
-        <w:t>It was the gods themselves that caused all of this loss, though I do not believe even they could have forseen what happened to the world. The world is tearing itself apart, atom by atom. The very essence of the earth is corrupted, giving flesh to the nightmares of men, perverting all that is right. The gods maintained this essence, and in their absence there was nothing but chaos to direct it. Now you know why there are things in the wastes that you cannot believe to exist. It is the essence that gives unnatural life to those who wander freely in the world. The same is true of the plants and the animals, it has twisted them into strange versions of their ancient selves. With every passing moment I see the essence entering into you, giving you strength. You must not let it take a hold of you. You must maintain your resolve, for there are still 3 gates remaining, and the essence will not relinquish it's grip on this land readily."</w:t>
-      </w:r>
-    </w:p>
-    <w:p>
-      <w:pPr>
-        <w:rPr>
-          <w:rFonts w:hint="default"/>
-        </w:rPr>
-      </w:pPr>
-    </w:p>
-    <w:p>
-      <w:pPr>
-        <w:pStyle w:val="4"/>
-        <w:rPr>
-          <w:rFonts w:hint="default"/>
-        </w:rPr>
-      </w:pPr>
-      <w:r>
-        <w:rPr>
-          <w:rFonts w:hint="default"/>
-        </w:rPr>
-        <w:t>The Gate of R</w:t>
-      </w:r>
-      <w:r>
-        <w:rPr>
-          <w:rFonts w:hint="default"/>
-          <w:lang w:val="en-GB"/>
-        </w:rPr>
-        <w:t>ha</w:t>
-      </w:r>
-      <w:r>
-        <w:rPr>
-          <w:rFonts w:hint="default"/>
-        </w:rPr>
-        <w:t>l</w:t>
-      </w:r>
-      <w:r>
-        <w:rPr>
-          <w:rFonts w:hint="default"/>
-          <w:lang w:val="en-GB"/>
-        </w:rPr>
-        <w:t>los</w:t>
-      </w:r>
-      <w:r>
-        <w:rPr>
-          <w:rFonts w:hint="default"/>
-        </w:rPr>
-        <w:t xml:space="preserve"> and the Dominion of Hate</w:t>
-      </w:r>
-    </w:p>
-    <w:p>
-      <w:pPr>
-        <w:rPr>
-          <w:rFonts w:hint="default"/>
-        </w:rPr>
-      </w:pPr>
-    </w:p>
-    <w:p>
-      <w:pPr>
-        <w:rPr>
-          <w:rFonts w:hint="default"/>
-        </w:rPr>
-      </w:pPr>
-      <w:r>
-        <w:rPr>
-          <w:rFonts w:hint="default"/>
-        </w:rPr>
-        <w:tab/>
-      </w:r>
-      <w:r>
-        <w:rPr>
-          <w:rFonts w:hint="default"/>
-        </w:rPr>
-        <w:t>"I remember the first few decades of my vigil. I walked the earth, kept my distance from everyone, and documented what I could. I wanted to preserve a record of how things were. At that time life had not yet been shunned to the edges of existence, and we could still roam freely between the five kingdoms. But I could not see it all before the end. I don't know for how long I walked the earth, decades, maybe centuries. Time loses importance when you have an eternity to watch everything you love fall apart.</w:t>
-      </w:r>
-    </w:p>
-    <w:p>
-      <w:pPr>
-        <w:rPr>
-          <w:rFonts w:hint="default"/>
-        </w:rPr>
-      </w:pPr>
-    </w:p>
-    <w:p>
-      <w:pPr>
-        <w:rPr>
-          <w:rFonts w:hint="default"/>
-        </w:rPr>
-      </w:pPr>
-      <w:r>
-        <w:rPr>
-          <w:rFonts w:hint="default"/>
-        </w:rPr>
-        <w:t>You are nearing the end of your journey. I can feel the air changing, quivering, as you advance. It as if the weight that has hung here for so long is slowly lifting. Even the sun seems brighter to my eyes. Soon I will be able to show you the wonders of this world. When the gods restore our cities to their former glory we will walk together. I will give you the life you desire, and you will take my hand as we watch the dawn of our new world. I know your dreams have been haunting you. The essence can take hold of our dreams, it can amplify our fears, trying to drive us to madness. We are so close to the end, Wanderer. The next gate will take you to the ruins of our greatest city, where the lingering ghosts of all those who have died will claw at your soul. Do not let them drag you down, their corruption will spread quickly if they find you at a weak time. Good luck Wanderer."</w:t>
-      </w:r>
-    </w:p>
-    <w:p>
-      <w:pPr>
-        <w:rPr>
-          <w:rFonts w:hint="default"/>
-        </w:rPr>
-      </w:pPr>
-    </w:p>
-    <w:p>
-      <w:pPr>
-        <w:pStyle w:val="4"/>
-        <w:rPr>
-          <w:rFonts w:hint="default"/>
-        </w:rPr>
-      </w:pPr>
-      <w:r>
-        <w:rPr>
-          <w:rFonts w:hint="default"/>
-        </w:rPr>
-        <w:t>The Gate of Ahn</w:t>
-      </w:r>
-      <w:r>
-        <w:rPr>
-          <w:rFonts w:hint="default"/>
-          <w:lang w:val="en-GB"/>
-        </w:rPr>
-        <w:t>a</w:t>
-      </w:r>
-      <w:r>
-        <w:rPr>
-          <w:rFonts w:hint="default"/>
-        </w:rPr>
-        <w:t xml:space="preserve"> and the Dominion of Apathy</w:t>
-      </w:r>
-    </w:p>
-    <w:p>
-      <w:pPr>
-        <w:rPr>
-          <w:rFonts w:hint="default"/>
-        </w:rPr>
-      </w:pPr>
-    </w:p>
-    <w:p>
-      <w:pPr>
-        <w:rPr>
-          <w:rFonts w:hint="default"/>
-        </w:rPr>
-      </w:pPr>
-      <w:r>
-        <w:rPr>
-          <w:rFonts w:hint="default"/>
-        </w:rPr>
-        <w:t>"Surely you can feel it as I do. The winds are changing, Wanderer. I can hear the gods whispering in my ear, telling me we will succeed. We will find a new life when the gods return, a peaceful one, amongst the mountains, or the lakes- wherever you desire. I will be with you forever I promise. I will be the life I promised you, after all you have done it is the least I can offer you. My eternal vigil will finally be over, and my duty fulfilled. The gods will return my people to me, and we will be content forever."</w:t>
-      </w:r>
-    </w:p>
-    <w:p>
-      <w:pPr>
-        <w:rPr>
-          <w:rFonts w:hint="default"/>
-        </w:rPr>
-      </w:pPr>
     </w:p>
     <w:p>
       <w:pPr>

</xml_diff>

<commit_message>
<Feature, Bugfix> Inventories, Previews, Audio
Updated crafting view to be clearer.
Fixed bug where wrong character could be taken to region.
Added "awaken" action after sleeping.
Fixed condition chance display on weapons.
Added change preview to attributes and conditions.
Slightly improved fastlight performance.
Changed perfect reload and last round brands.
Added wanderer journal.
Improved animal behaviour.
Removed flit animal type.
Added preferred weapon restrictions on enemy types.
Reduced all drop rates.
Animal rotation based on velocity.
Added take item audio.
Ensured enemy shots do at least 1 damage.
All possible compass pulses shown rather than just available.
Removed reload pause and audio, replaced with clipin/out.
Added audio muffle on journal.
Updated campfire audio.
Fixed resource tab not visible.
</commit_message>
<xml_diff>
--- a/Story/Beyond The Veil.docx
+++ b/Story/Beyond The Veil.docx
@@ -50,7 +50,6 @@
     </w:p>
     <w:p>
       <w:pPr>
-        <w:ind w:firstLine="420" w:firstLineChars="0"/>
         <w:rPr>
           <w:rFonts w:hint="default"/>
           <w:lang w:val="en-GB"/>
@@ -228,58 +227,58 @@
           <w:lang w:val="en-GB"/>
         </w:rPr>
         <w:t>It is your destiny to succeed. I have seen it repeated again and again in my dreams. You will save me, Wanderer. I have carved your fate into the ruins of our cities. I see in the gods in your eyes, I see passion, and I see survival. So go now, go into the mountains, where the cold winds blow and the sun cannot survive. Activate the gate, and bring this world back to life.</w:t>
+      </w:r>
+    </w:p>
+    <w:p>
+      <w:pPr>
+        <w:rPr>
+          <w:rFonts w:hint="default"/>
+        </w:rPr>
+      </w:pPr>
+    </w:p>
+    <w:p>
+      <w:pPr>
+        <w:pStyle w:val="4"/>
+        <w:rPr>
+          <w:rFonts w:hint="default"/>
+        </w:rPr>
+      </w:pPr>
+      <w:r>
+        <w:rPr>
+          <w:rFonts w:hint="default"/>
+        </w:rPr>
+        <w:t xml:space="preserve">The Gate of </w:t>
+      </w:r>
+      <w:r>
+        <w:rPr>
+          <w:rFonts w:hint="default"/>
+          <w:lang w:val="en-GB"/>
+        </w:rPr>
+        <w:t>Hythinea</w:t>
+      </w:r>
+      <w:r>
+        <w:rPr>
+          <w:rFonts w:hint="default"/>
+        </w:rPr>
+        <w:t xml:space="preserve"> and the Dominion of Cruelty</w:t>
+      </w:r>
+    </w:p>
+    <w:p>
+      <w:pPr>
+        <w:rPr>
+          <w:rFonts w:hint="default"/>
+          <w:lang w:val="en-GB"/>
+        </w:rPr>
+      </w:pPr>
+      <w:r>
+        <w:rPr>
+          <w:rFonts w:hint="default"/>
+          <w:lang w:val="en-GB"/>
+        </w:rPr>
+        <w:t>Do you see it when you sleep? Can you hear it in silent places? Do you catch glimpses of it when you blink, as if engraved on the lids of your eyes? It is there, everywhere, in all places, and in all times. Do you not know of what I speak? It is the cold in the pit of your stomach at night, the black thoughts when you are alone. It is the dread, the terrible thought that things will not always be. It is the fear that gives life brilliance. I feel it always, with every waking moment and every darkened sleep. I know you feel it too, we all do.</w:t>
       </w:r>
       <w:bookmarkStart w:id="0" w:name="_GoBack"/>
       <w:bookmarkEnd w:id="0"/>
-    </w:p>
-    <w:p>
-      <w:pPr>
-        <w:rPr>
-          <w:rFonts w:hint="default"/>
-        </w:rPr>
-      </w:pPr>
-    </w:p>
-    <w:p>
-      <w:pPr>
-        <w:pStyle w:val="4"/>
-        <w:rPr>
-          <w:rFonts w:hint="default"/>
-        </w:rPr>
-      </w:pPr>
-      <w:r>
-        <w:rPr>
-          <w:rFonts w:hint="default"/>
-        </w:rPr>
-        <w:t xml:space="preserve">The Gate of </w:t>
-      </w:r>
-      <w:r>
-        <w:rPr>
-          <w:rFonts w:hint="default"/>
-          <w:lang w:val="en-GB"/>
-        </w:rPr>
-        <w:t>Hythinea</w:t>
-      </w:r>
-      <w:r>
-        <w:rPr>
-          <w:rFonts w:hint="default"/>
-        </w:rPr>
-        <w:t xml:space="preserve"> and the Dominion of Cruelty</w:t>
-      </w:r>
-    </w:p>
-    <w:p>
-      <w:pPr>
-        <w:rPr>
-          <w:rFonts w:hint="default"/>
-          <w:lang w:val="en-GB"/>
-        </w:rPr>
-      </w:pPr>
-      <w:r>
-        <w:rPr>
-          <w:rFonts w:hint="default"/>
-          <w:lang w:val="en-GB"/>
-        </w:rPr>
-        <w:t>Do you see it when you sleep? Can you hear it in silent places? Do you catch glimpses of it when you blink, as if engraved on the lids of your eyes? It is there, everywhere, in all places, and in all times. Do you not know of what I speak? It is the cold in the pit of your stomach at night, the black thoughts when you are alone. It is the dread, the terrible thought that things will not always be. It is the fear that gives life brilliance. I feel it always, with every waking moment and every darkened sleep. I know you feel it too, we all do.</w:t>
-      </w:r>
     </w:p>
     <w:p>
       <w:pPr>

</xml_diff>